<commit_message>
Faltas de ortografía arregladas
:D
</commit_message>
<xml_diff>
--- a/Documento de diseño.docx
+++ b/Documento de diseño.docx
@@ -1,7 +1,9 @@
 
 <file path=word/document.xml><?xml version="1.0" encoding="utf-8"?>
-<w:document xmlns:wpc="http://schemas.microsoft.com/office/word/2010/wordprocessingCanvas" xmlns:cx="http://schemas.microsoft.com/office/drawing/2014/chartex" xmlns:cx1="http://schemas.microsoft.com/office/drawing/2015/9/8/chartex" xmlns:cx2="http://schemas.microsoft.com/office/drawing/2015/10/21/chartex" xmlns:mc="http://schemas.openxmlformats.org/markup-compatibility/2006" xmlns:o="urn:schemas-microsoft-com:office:office" xmlns:r="http://schemas.openxmlformats.org/officeDocument/2006/relationships" xmlns:m="http://schemas.openxmlformats.org/officeDocument/2006/math" xmlns:v="urn:schemas-microsoft-com:vml" xmlns:wp14="http://schemas.microsoft.com/office/word/2010/wordprocessingDrawing" xmlns:wp="http://schemas.openxmlformats.org/drawingml/2006/wordprocessingDrawing" xmlns:w10="urn:schemas-microsoft-com:office:word" xmlns:w="http://schemas.openxmlformats.org/wordprocessingml/2006/main" xmlns:w14="http://schemas.microsoft.com/office/word/2010/wordml" xmlns:w15="http://schemas.microsoft.com/office/word/2012/wordml" xmlns:w16se="http://schemas.microsoft.com/office/word/2015/wordml/symex" xmlns:wpg="http://schemas.microsoft.com/office/word/2010/wordprocessingGroup" xmlns:wpi="http://schemas.microsoft.com/office/word/2010/wordprocessingInk" xmlns:wne="http://schemas.microsoft.com/office/word/2006/wordml" xmlns:wps="http://schemas.microsoft.com/office/word/2010/wordprocessingShape" mc:Ignorable="w14 w15 w16se wp14">
+<w:document xmlns:wpc="http://schemas.microsoft.com/office/word/2010/wordprocessingCanvas" xmlns:mc="http://schemas.openxmlformats.org/markup-compatibility/2006" xmlns:o="urn:schemas-microsoft-com:office:office" xmlns:r="http://schemas.openxmlformats.org/officeDocument/2006/relationships" xmlns:m="http://schemas.openxmlformats.org/officeDocument/2006/math" xmlns:v="urn:schemas-microsoft-com:vml" xmlns:wp14="http://schemas.microsoft.com/office/word/2010/wordprocessingDrawing" xmlns:wp="http://schemas.openxmlformats.org/drawingml/2006/wordprocessingDrawing" xmlns:w10="urn:schemas-microsoft-com:office:word" xmlns:w="http://schemas.openxmlformats.org/wordprocessingml/2006/main" xmlns:w14="http://schemas.microsoft.com/office/word/2010/wordml" xmlns:wpg="http://schemas.microsoft.com/office/word/2010/wordprocessingGroup" xmlns:wpi="http://schemas.microsoft.com/office/word/2010/wordprocessingInk" xmlns:wne="http://schemas.microsoft.com/office/word/2006/wordml" xmlns:wps="http://schemas.microsoft.com/office/word/2010/wordprocessingShape" mc:Ignorable="w14 wp14">
   <w:body>
+    <w:bookmarkStart w:id="0" w:name="_GoBack" w:displacedByCustomXml="next"/>
+    <w:bookmarkEnd w:id="0" w:displacedByCustomXml="next"/>
     <w:sdt>
       <w:sdtPr>
         <w:rPr>
@@ -116,54 +118,8 @@
                         <w:sz w:val="80"/>
                         <w:szCs w:val="80"/>
                       </w:rPr>
-                      <w:t xml:space="preserve">Documento de diseño: </w:t>
+                      <w:t>Documento de diseño: The Freemium Adventure</w:t>
                     </w:r>
-                    <w:proofErr w:type="spellStart"/>
-                    <w:r>
-                      <w:rPr>
-                        <w:rFonts w:asciiTheme="majorHAnsi" w:eastAsiaTheme="majorEastAsia" w:hAnsiTheme="majorHAnsi" w:cstheme="majorBidi"/>
-                        <w:sz w:val="80"/>
-                        <w:szCs w:val="80"/>
-                      </w:rPr>
-                      <w:t>The</w:t>
-                    </w:r>
-                    <w:proofErr w:type="spellEnd"/>
-                    <w:r>
-                      <w:rPr>
-                        <w:rFonts w:asciiTheme="majorHAnsi" w:eastAsiaTheme="majorEastAsia" w:hAnsiTheme="majorHAnsi" w:cstheme="majorBidi"/>
-                        <w:sz w:val="80"/>
-                        <w:szCs w:val="80"/>
-                      </w:rPr>
-                      <w:t xml:space="preserve"> </w:t>
-                    </w:r>
-                    <w:proofErr w:type="spellStart"/>
-                    <w:r>
-                      <w:rPr>
-                        <w:rFonts w:asciiTheme="majorHAnsi" w:eastAsiaTheme="majorEastAsia" w:hAnsiTheme="majorHAnsi" w:cstheme="majorBidi"/>
-                        <w:sz w:val="80"/>
-                        <w:szCs w:val="80"/>
-                      </w:rPr>
-                      <w:t>Freemium</w:t>
-                    </w:r>
-                    <w:proofErr w:type="spellEnd"/>
-                    <w:r>
-                      <w:rPr>
-                        <w:rFonts w:asciiTheme="majorHAnsi" w:eastAsiaTheme="majorEastAsia" w:hAnsiTheme="majorHAnsi" w:cstheme="majorBidi"/>
-                        <w:sz w:val="80"/>
-                        <w:szCs w:val="80"/>
-                      </w:rPr>
-                      <w:t xml:space="preserve"> </w:t>
-                    </w:r>
-                    <w:proofErr w:type="spellStart"/>
-                    <w:r>
-                      <w:rPr>
-                        <w:rFonts w:asciiTheme="majorHAnsi" w:eastAsiaTheme="majorEastAsia" w:hAnsiTheme="majorHAnsi" w:cstheme="majorBidi"/>
-                        <w:sz w:val="80"/>
-                        <w:szCs w:val="80"/>
-                      </w:rPr>
-                      <w:t>Adventure</w:t>
-                    </w:r>
-                    <w:proofErr w:type="spellEnd"/>
                   </w:p>
                 </w:tc>
               </w:sdtContent>
@@ -473,7 +429,7 @@
       <w:sdtContent>
         <w:p>
           <w:pPr>
-            <w:pStyle w:val="TtuloTDC"/>
+            <w:pStyle w:val="TtulodeTDC"/>
           </w:pPr>
         </w:p>
         <w:p>
@@ -855,14 +811,14 @@
           <w:sz w:val="36"/>
         </w:rPr>
       </w:pPr>
-      <w:bookmarkStart w:id="0" w:name="_Toc455141451"/>
+      <w:bookmarkStart w:id="1" w:name="_Toc455141451"/>
       <w:r>
         <w:rPr>
           <w:sz w:val="36"/>
         </w:rPr>
         <w:t>1 - Introducción</w:t>
       </w:r>
-      <w:bookmarkEnd w:id="0"/>
+      <w:bookmarkEnd w:id="1"/>
     </w:p>
     <w:p>
       <w:pPr>
@@ -879,52 +835,14 @@
         </w:rPr>
         <w:t xml:space="preserve">El propósito de este documento es aclarar las diferentes decisiones de diseño tomadas a lo largo del desarrollo de </w:t>
       </w:r>
-      <w:proofErr w:type="spellStart"/>
       <w:r>
         <w:rPr>
           <w:rFonts w:ascii="Arial" w:hAnsi="Arial" w:cs="Arial"/>
           <w:i/>
           <w:sz w:val="24"/>
         </w:rPr>
-        <w:t>The</w:t>
-      </w:r>
-      <w:proofErr w:type="spellEnd"/>
-      <w:r>
-        <w:rPr>
-          <w:rFonts w:ascii="Arial" w:hAnsi="Arial" w:cs="Arial"/>
-          <w:i/>
-          <w:sz w:val="24"/>
-        </w:rPr>
-        <w:t xml:space="preserve"> </w:t>
-      </w:r>
-      <w:proofErr w:type="spellStart"/>
-      <w:r>
-        <w:rPr>
-          <w:rFonts w:ascii="Arial" w:hAnsi="Arial" w:cs="Arial"/>
-          <w:i/>
-          <w:sz w:val="24"/>
-        </w:rPr>
-        <w:t>Freemium</w:t>
-      </w:r>
-      <w:proofErr w:type="spellEnd"/>
-      <w:r>
-        <w:rPr>
-          <w:rFonts w:ascii="Arial" w:hAnsi="Arial" w:cs="Arial"/>
-          <w:i/>
-          <w:sz w:val="24"/>
-        </w:rPr>
-        <w:t xml:space="preserve"> </w:t>
-      </w:r>
-      <w:proofErr w:type="spellStart"/>
-      <w:r>
-        <w:rPr>
-          <w:rFonts w:ascii="Arial" w:hAnsi="Arial" w:cs="Arial"/>
-          <w:i/>
-          <w:sz w:val="24"/>
-        </w:rPr>
-        <w:t>Adventure</w:t>
-      </w:r>
-      <w:proofErr w:type="spellEnd"/>
+        <w:t>The Freemium Adventure</w:t>
+      </w:r>
       <w:r>
         <w:rPr>
           <w:rFonts w:ascii="Arial" w:hAnsi="Arial" w:cs="Arial"/>
@@ -970,14 +888,14 @@
           <w:sz w:val="36"/>
         </w:rPr>
       </w:pPr>
-      <w:bookmarkStart w:id="1" w:name="_Toc455141452"/>
+      <w:bookmarkStart w:id="2" w:name="_Toc455141452"/>
       <w:r>
         <w:rPr>
           <w:sz w:val="36"/>
         </w:rPr>
         <w:t>2 - Concepto</w:t>
       </w:r>
-      <w:bookmarkEnd w:id="1"/>
+      <w:bookmarkEnd w:id="2"/>
     </w:p>
     <w:p>
       <w:pPr>
@@ -993,23 +911,7 @@
           <w:rFonts w:ascii="Arial" w:hAnsi="Arial" w:cs="Arial"/>
           <w:sz w:val="24"/>
         </w:rPr>
-        <w:t>El concepto del videojuego puede ser fácilmente adivinado por el nombre del mismo, TFA pretende burlarse de su supuesta condición de videojuego "</w:t>
-      </w:r>
-      <w:proofErr w:type="spellStart"/>
-      <w:r>
-        <w:rPr>
-          <w:rFonts w:ascii="Arial" w:hAnsi="Arial" w:cs="Arial"/>
-          <w:sz w:val="24"/>
-        </w:rPr>
-        <w:t>freemium</w:t>
-      </w:r>
-      <w:proofErr w:type="spellEnd"/>
-      <w:r>
-        <w:rPr>
-          <w:rFonts w:ascii="Arial" w:hAnsi="Arial" w:cs="Arial"/>
-          <w:sz w:val="24"/>
-        </w:rPr>
-        <w:t>" un concepto muy actual y con gran tendencia en el mercado de los videojuegos.</w:t>
+        <w:t>El concepto del videojuego puede ser fácilmente adivinado por el nombre del mismo, TFA pretende burlarse de su supuesta condición de videojuego "freemium" un concepto muy actual y con gran tendencia en el mercado de los videojuegos.</w:t>
       </w:r>
     </w:p>
     <w:p>
@@ -1026,39 +928,7 @@
           <w:rFonts w:ascii="Arial" w:hAnsi="Arial" w:cs="Arial"/>
           <w:sz w:val="24"/>
         </w:rPr>
-        <w:t xml:space="preserve">Un videojuego </w:t>
-      </w:r>
-      <w:proofErr w:type="spellStart"/>
-      <w:r>
-        <w:rPr>
-          <w:rFonts w:ascii="Arial" w:hAnsi="Arial" w:cs="Arial"/>
-          <w:sz w:val="24"/>
-        </w:rPr>
-        <w:t>freemium</w:t>
-      </w:r>
-      <w:proofErr w:type="spellEnd"/>
-      <w:r>
-        <w:rPr>
-          <w:rFonts w:ascii="Arial" w:hAnsi="Arial" w:cs="Arial"/>
-          <w:sz w:val="24"/>
-        </w:rPr>
-        <w:t xml:space="preserve"> es ese que es a la vez "free" y "</w:t>
-      </w:r>
-      <w:proofErr w:type="spellStart"/>
-      <w:r>
-        <w:rPr>
-          <w:rFonts w:ascii="Arial" w:hAnsi="Arial" w:cs="Arial"/>
-          <w:sz w:val="24"/>
-        </w:rPr>
-        <w:t>premium</w:t>
-      </w:r>
-      <w:proofErr w:type="spellEnd"/>
-      <w:r>
-        <w:rPr>
-          <w:rFonts w:ascii="Arial" w:hAnsi="Arial" w:cs="Arial"/>
-          <w:sz w:val="24"/>
-        </w:rPr>
-        <w:t>" es decir, se puede jugar de forma gratuita, pero para que la empresa gane dinero se le ha de ofrecer al jugador una extensa variedad de DLC y paquetes de expansión, normalmente este tipo de videojuegos acaban siendo exageradamente injustos para el jugador que haya decidido no adquirir ninguna de las expansiones.</w:t>
+        <w:t>Un videojuego freemium es ese que es a la vez "free" y "premium" es decir, se puede jugar de forma gratuita, pero para que la empresa gane dinero se le ha de ofrecer al jugador una extensa variedad de DLC y paquetes de expansión, normalmente este tipo de videojuegos acaban siendo exageradamente injustos para el jugador que haya decidido no adquirir ninguna de las expansiones.</w:t>
       </w:r>
     </w:p>
     <w:p>
@@ -1075,23 +945,7 @@
           <w:rFonts w:ascii="Arial" w:hAnsi="Arial" w:cs="Arial"/>
           <w:sz w:val="24"/>
         </w:rPr>
-        <w:t xml:space="preserve">TFA, haciendo burla del concepto anterior es una sencilla aventura, en la que se valora el guión y las bromas recurrentes por encima de la </w:t>
-      </w:r>
-      <w:proofErr w:type="spellStart"/>
-      <w:r>
-        <w:rPr>
-          <w:rFonts w:ascii="Arial" w:hAnsi="Arial" w:cs="Arial"/>
-          <w:sz w:val="24"/>
-        </w:rPr>
-        <w:t>jugabilidad</w:t>
-      </w:r>
-      <w:proofErr w:type="spellEnd"/>
-      <w:r>
-        <w:rPr>
-          <w:rFonts w:ascii="Arial" w:hAnsi="Arial" w:cs="Arial"/>
-          <w:sz w:val="24"/>
-        </w:rPr>
-        <w:t>, dando así una sensación de videojuego incompleto, mientras este te ofrece falsos paquetes de mejora, nuevos niveles, nuevas aventuras...</w:t>
+        <w:t>TFA, haciendo burla del concepto anterior es una sencilla aventura, en la que se valora el guión y las bromas recurrentes por encima de la jugabilidad, dando así una sensación de videojuego incompleto, mientras este te ofrece falsos paquetes de mejora, nuevos niveles, nuevas aventuras...</w:t>
       </w:r>
     </w:p>
     <w:p>
@@ -1135,14 +989,14 @@
           <w:sz w:val="36"/>
         </w:rPr>
       </w:pPr>
-      <w:bookmarkStart w:id="2" w:name="_Toc455141453"/>
+      <w:bookmarkStart w:id="3" w:name="_Toc455141453"/>
       <w:r>
         <w:rPr>
           <w:sz w:val="36"/>
         </w:rPr>
         <w:t>3 - Guión</w:t>
       </w:r>
-      <w:bookmarkEnd w:id="2"/>
+      <w:bookmarkEnd w:id="3"/>
     </w:p>
     <w:p>
       <w:pPr>
@@ -1169,27 +1023,7 @@
           <w:sz w:val="24"/>
           <w:szCs w:val="24"/>
         </w:rPr>
-        <w:t xml:space="preserve"> </w:t>
-      </w:r>
-      <w:proofErr w:type="spellStart"/>
-      <w:r>
-        <w:rPr>
-          <w:rFonts w:ascii="Arial" w:hAnsi="Arial" w:cs="Arial"/>
-          <w:i/>
-          <w:sz w:val="24"/>
-          <w:szCs w:val="24"/>
-        </w:rPr>
-        <w:t>Noentiendo</w:t>
-      </w:r>
-      <w:proofErr w:type="spellEnd"/>
-      <w:r>
-        <w:rPr>
-          <w:rFonts w:ascii="Arial" w:hAnsi="Arial" w:cs="Arial"/>
-          <w:i/>
-          <w:sz w:val="24"/>
-          <w:szCs w:val="24"/>
-        </w:rPr>
-        <w:t xml:space="preserve"> </w:t>
+        <w:t xml:space="preserve"> Noentiendo </w:t>
       </w:r>
       <w:r>
         <w:rPr>
@@ -1292,14 +1126,14 @@
           <w:sz w:val="36"/>
         </w:rPr>
       </w:pPr>
-      <w:bookmarkStart w:id="3" w:name="_Toc455141454"/>
+      <w:bookmarkStart w:id="4" w:name="_Toc455141454"/>
       <w:r>
         <w:rPr>
           <w:sz w:val="36"/>
         </w:rPr>
         <w:t>4 - Mapeado</w:t>
       </w:r>
-      <w:bookmarkEnd w:id="3"/>
+      <w:bookmarkEnd w:id="4"/>
     </w:p>
     <w:p>
       <w:pPr>
@@ -1440,7 +1274,7 @@
           <w:sz w:val="36"/>
         </w:rPr>
       </w:pPr>
-      <w:bookmarkStart w:id="4" w:name="_Toc455141455"/>
+      <w:bookmarkStart w:id="5" w:name="_Toc455141455"/>
       <w:r>
         <w:rPr>
           <w:sz w:val="36"/>
@@ -1448,7 +1282,7 @@
         <w:lastRenderedPageBreak/>
         <w:t>5 - Diseño de personajes</w:t>
       </w:r>
-      <w:bookmarkEnd w:id="4"/>
+      <w:bookmarkEnd w:id="5"/>
     </w:p>
     <w:p>
       <w:pPr>
@@ -1476,8 +1310,6 @@
         </w:rPr>
         <w:t>príncipe</w:t>
       </w:r>
-      <w:bookmarkStart w:id="5" w:name="_GoBack"/>
-      <w:bookmarkEnd w:id="5"/>
       <w:r>
         <w:rPr>
           <w:rFonts w:ascii="Arial" w:hAnsi="Arial" w:cs="Arial"/>
@@ -1557,7 +1389,7 @@
       </w:pPr>
     </w:p>
     <w:sectPr>
-      <w:footerReference w:type="default" r:id="rId7"/>
+      <w:footerReference w:type="default" r:id="rId8"/>
       <w:pgSz w:w="11906" w:h="16838"/>
       <w:pgMar w:top="1417" w:right="1701" w:bottom="1417" w:left="1701" w:header="708" w:footer="708" w:gutter="0"/>
       <w:cols w:space="708"/>
@@ -1568,7 +1400,7 @@
 </file>
 
 <file path=word/endnotes.xml><?xml version="1.0" encoding="utf-8"?>
-<w:endnotes xmlns:wpc="http://schemas.microsoft.com/office/word/2010/wordprocessingCanvas" xmlns:cx="http://schemas.microsoft.com/office/drawing/2014/chartex" xmlns:cx1="http://schemas.microsoft.com/office/drawing/2015/9/8/chartex" xmlns:cx2="http://schemas.microsoft.com/office/drawing/2015/10/21/chartex" xmlns:mc="http://schemas.openxmlformats.org/markup-compatibility/2006" xmlns:o="urn:schemas-microsoft-com:office:office" xmlns:r="http://schemas.openxmlformats.org/officeDocument/2006/relationships" xmlns:m="http://schemas.openxmlformats.org/officeDocument/2006/math" xmlns:v="urn:schemas-microsoft-com:vml" xmlns:wp14="http://schemas.microsoft.com/office/word/2010/wordprocessingDrawing" xmlns:wp="http://schemas.openxmlformats.org/drawingml/2006/wordprocessingDrawing" xmlns:w10="urn:schemas-microsoft-com:office:word" xmlns:w="http://schemas.openxmlformats.org/wordprocessingml/2006/main" xmlns:w14="http://schemas.microsoft.com/office/word/2010/wordml" xmlns:w15="http://schemas.microsoft.com/office/word/2012/wordml" xmlns:w16se="http://schemas.microsoft.com/office/word/2015/wordml/symex" xmlns:wpg="http://schemas.microsoft.com/office/word/2010/wordprocessingGroup" xmlns:wpi="http://schemas.microsoft.com/office/word/2010/wordprocessingInk" xmlns:wne="http://schemas.microsoft.com/office/word/2006/wordml" xmlns:wps="http://schemas.microsoft.com/office/word/2010/wordprocessingShape" mc:Ignorable="w14 w15 w16se wp14">
+<w:endnotes xmlns:wpc="http://schemas.microsoft.com/office/word/2010/wordprocessingCanvas" xmlns:mc="http://schemas.openxmlformats.org/markup-compatibility/2006" xmlns:o="urn:schemas-microsoft-com:office:office" xmlns:r="http://schemas.openxmlformats.org/officeDocument/2006/relationships" xmlns:m="http://schemas.openxmlformats.org/officeDocument/2006/math" xmlns:v="urn:schemas-microsoft-com:vml" xmlns:wp14="http://schemas.microsoft.com/office/word/2010/wordprocessingDrawing" xmlns:wp="http://schemas.openxmlformats.org/drawingml/2006/wordprocessingDrawing" xmlns:w10="urn:schemas-microsoft-com:office:word" xmlns:w="http://schemas.openxmlformats.org/wordprocessingml/2006/main" xmlns:w14="http://schemas.microsoft.com/office/word/2010/wordml" xmlns:wpg="http://schemas.microsoft.com/office/word/2010/wordprocessingGroup" xmlns:wpi="http://schemas.microsoft.com/office/word/2010/wordprocessingInk" xmlns:wne="http://schemas.microsoft.com/office/word/2006/wordml" xmlns:wps="http://schemas.microsoft.com/office/word/2010/wordprocessingShape" mc:Ignorable="w14 wp14">
   <w:endnote w:type="separator" w:id="-1">
     <w:p>
       <w:pPr>
@@ -1593,7 +1425,7 @@
 </file>
 
 <file path=word/footer1.xml><?xml version="1.0" encoding="utf-8"?>
-<w:ftr xmlns:wpc="http://schemas.microsoft.com/office/word/2010/wordprocessingCanvas" xmlns:cx="http://schemas.microsoft.com/office/drawing/2014/chartex" xmlns:cx1="http://schemas.microsoft.com/office/drawing/2015/9/8/chartex" xmlns:cx2="http://schemas.microsoft.com/office/drawing/2015/10/21/chartex" xmlns:mc="http://schemas.openxmlformats.org/markup-compatibility/2006" xmlns:o="urn:schemas-microsoft-com:office:office" xmlns:r="http://schemas.openxmlformats.org/officeDocument/2006/relationships" xmlns:m="http://schemas.openxmlformats.org/officeDocument/2006/math" xmlns:v="urn:schemas-microsoft-com:vml" xmlns:wp14="http://schemas.microsoft.com/office/word/2010/wordprocessingDrawing" xmlns:wp="http://schemas.openxmlformats.org/drawingml/2006/wordprocessingDrawing" xmlns:w10="urn:schemas-microsoft-com:office:word" xmlns:w="http://schemas.openxmlformats.org/wordprocessingml/2006/main" xmlns:w14="http://schemas.microsoft.com/office/word/2010/wordml" xmlns:w15="http://schemas.microsoft.com/office/word/2012/wordml" xmlns:w16se="http://schemas.microsoft.com/office/word/2015/wordml/symex" xmlns:wpg="http://schemas.microsoft.com/office/word/2010/wordprocessingGroup" xmlns:wpi="http://schemas.microsoft.com/office/word/2010/wordprocessingInk" xmlns:wne="http://schemas.microsoft.com/office/word/2006/wordml" xmlns:wps="http://schemas.microsoft.com/office/word/2010/wordprocessingShape" mc:Ignorable="w14 w15 w16se wp14">
+<w:ftr xmlns:wpc="http://schemas.microsoft.com/office/word/2010/wordprocessingCanvas" xmlns:mc="http://schemas.openxmlformats.org/markup-compatibility/2006" xmlns:o="urn:schemas-microsoft-com:office:office" xmlns:r="http://schemas.openxmlformats.org/officeDocument/2006/relationships" xmlns:m="http://schemas.openxmlformats.org/officeDocument/2006/math" xmlns:v="urn:schemas-microsoft-com:vml" xmlns:wp14="http://schemas.microsoft.com/office/word/2010/wordprocessingDrawing" xmlns:wp="http://schemas.openxmlformats.org/drawingml/2006/wordprocessingDrawing" xmlns:w10="urn:schemas-microsoft-com:office:word" xmlns:w="http://schemas.openxmlformats.org/wordprocessingml/2006/main" xmlns:w14="http://schemas.microsoft.com/office/word/2010/wordml" xmlns:wpg="http://schemas.microsoft.com/office/word/2010/wordprocessingGroup" xmlns:wpi="http://schemas.microsoft.com/office/word/2010/wordprocessingInk" xmlns:wne="http://schemas.microsoft.com/office/word/2006/wordml" xmlns:wps="http://schemas.microsoft.com/office/word/2010/wordprocessingShape" mc:Ignorable="w14 wp14">
   <w:p>
     <w:pPr>
       <w:pStyle w:val="Piedepgina"/>
@@ -1609,7 +1441,7 @@
 </file>
 
 <file path=word/footnotes.xml><?xml version="1.0" encoding="utf-8"?>
-<w:footnotes xmlns:wpc="http://schemas.microsoft.com/office/word/2010/wordprocessingCanvas" xmlns:cx="http://schemas.microsoft.com/office/drawing/2014/chartex" xmlns:cx1="http://schemas.microsoft.com/office/drawing/2015/9/8/chartex" xmlns:cx2="http://schemas.microsoft.com/office/drawing/2015/10/21/chartex" xmlns:mc="http://schemas.openxmlformats.org/markup-compatibility/2006" xmlns:o="urn:schemas-microsoft-com:office:office" xmlns:r="http://schemas.openxmlformats.org/officeDocument/2006/relationships" xmlns:m="http://schemas.openxmlformats.org/officeDocument/2006/math" xmlns:v="urn:schemas-microsoft-com:vml" xmlns:wp14="http://schemas.microsoft.com/office/word/2010/wordprocessingDrawing" xmlns:wp="http://schemas.openxmlformats.org/drawingml/2006/wordprocessingDrawing" xmlns:w10="urn:schemas-microsoft-com:office:word" xmlns:w="http://schemas.openxmlformats.org/wordprocessingml/2006/main" xmlns:w14="http://schemas.microsoft.com/office/word/2010/wordml" xmlns:w15="http://schemas.microsoft.com/office/word/2012/wordml" xmlns:w16se="http://schemas.microsoft.com/office/word/2015/wordml/symex" xmlns:wpg="http://schemas.microsoft.com/office/word/2010/wordprocessingGroup" xmlns:wpi="http://schemas.microsoft.com/office/word/2010/wordprocessingInk" xmlns:wne="http://schemas.microsoft.com/office/word/2006/wordml" xmlns:wps="http://schemas.microsoft.com/office/word/2010/wordprocessingShape" mc:Ignorable="w14 w15 w16se wp14">
+<w:footnotes xmlns:wpc="http://schemas.microsoft.com/office/word/2010/wordprocessingCanvas" xmlns:mc="http://schemas.openxmlformats.org/markup-compatibility/2006" xmlns:o="urn:schemas-microsoft-com:office:office" xmlns:r="http://schemas.openxmlformats.org/officeDocument/2006/relationships" xmlns:m="http://schemas.openxmlformats.org/officeDocument/2006/math" xmlns:v="urn:schemas-microsoft-com:vml" xmlns:wp14="http://schemas.microsoft.com/office/word/2010/wordprocessingDrawing" xmlns:wp="http://schemas.openxmlformats.org/drawingml/2006/wordprocessingDrawing" xmlns:w10="urn:schemas-microsoft-com:office:word" xmlns:w="http://schemas.openxmlformats.org/wordprocessingml/2006/main" xmlns:w14="http://schemas.microsoft.com/office/word/2010/wordml" xmlns:wpg="http://schemas.microsoft.com/office/word/2010/wordprocessingGroup" xmlns:wpi="http://schemas.microsoft.com/office/word/2010/wordprocessingInk" xmlns:wne="http://schemas.microsoft.com/office/word/2006/wordml" xmlns:wps="http://schemas.microsoft.com/office/word/2010/wordprocessingShape" mc:Ignorable="w14 wp14">
   <w:footnote w:type="separator" w:id="-1">
     <w:p>
       <w:pPr>
@@ -1634,7 +1466,7 @@
 </file>
 
 <file path=word/styles.xml><?xml version="1.0" encoding="utf-8"?>
-<w:styles xmlns:mc="http://schemas.openxmlformats.org/markup-compatibility/2006" xmlns:r="http://schemas.openxmlformats.org/officeDocument/2006/relationships" xmlns:w="http://schemas.openxmlformats.org/wordprocessingml/2006/main" xmlns:w14="http://schemas.microsoft.com/office/word/2010/wordml" xmlns:w15="http://schemas.microsoft.com/office/word/2012/wordml" xmlns:w16se="http://schemas.microsoft.com/office/word/2015/wordml/symex" mc:Ignorable="w14 w15 w16se">
+<w:styles xmlns:mc="http://schemas.openxmlformats.org/markup-compatibility/2006" xmlns:r="http://schemas.openxmlformats.org/officeDocument/2006/relationships" xmlns:w="http://schemas.openxmlformats.org/wordprocessingml/2006/main" xmlns:w14="http://schemas.microsoft.com/office/word/2010/wordml" mc:Ignorable="w14">
   <w:docDefaults>
     <w:rPrDefault>
       <w:rPr>
@@ -1650,379 +1482,144 @@
       </w:pPr>
     </w:pPrDefault>
   </w:docDefaults>
-  <w:latentStyles w:defLockedState="0" w:defUIPriority="99" w:defSemiHidden="0" w:defUnhideWhenUsed="0" w:defQFormat="0" w:count="372">
-    <w:lsdException w:name="Normal" w:uiPriority="0" w:qFormat="1"/>
-    <w:lsdException w:name="heading 1" w:uiPriority="9" w:qFormat="1"/>
-    <w:lsdException w:name="heading 2" w:semiHidden="1" w:uiPriority="9" w:unhideWhenUsed="1" w:qFormat="1"/>
-    <w:lsdException w:name="heading 3" w:semiHidden="1" w:uiPriority="9" w:unhideWhenUsed="1" w:qFormat="1"/>
-    <w:lsdException w:name="heading 4" w:semiHidden="1" w:uiPriority="9" w:unhideWhenUsed="1" w:qFormat="1"/>
-    <w:lsdException w:name="heading 5" w:semiHidden="1" w:uiPriority="9" w:unhideWhenUsed="1" w:qFormat="1"/>
-    <w:lsdException w:name="heading 6" w:semiHidden="1" w:uiPriority="9" w:unhideWhenUsed="1" w:qFormat="1"/>
-    <w:lsdException w:name="heading 7" w:semiHidden="1" w:uiPriority="9" w:unhideWhenUsed="1" w:qFormat="1"/>
-    <w:lsdException w:name="heading 8" w:semiHidden="1" w:uiPriority="9" w:unhideWhenUsed="1" w:qFormat="1"/>
-    <w:lsdException w:name="heading 9" w:semiHidden="1" w:uiPriority="9" w:unhideWhenUsed="1" w:qFormat="1"/>
-    <w:lsdException w:name="index 1" w:semiHidden="1" w:unhideWhenUsed="1"/>
-    <w:lsdException w:name="index 2" w:semiHidden="1" w:unhideWhenUsed="1"/>
-    <w:lsdException w:name="index 3" w:semiHidden="1" w:unhideWhenUsed="1"/>
-    <w:lsdException w:name="index 4" w:semiHidden="1" w:unhideWhenUsed="1"/>
-    <w:lsdException w:name="index 5" w:semiHidden="1" w:unhideWhenUsed="1"/>
-    <w:lsdException w:name="index 6" w:semiHidden="1" w:unhideWhenUsed="1"/>
-    <w:lsdException w:name="index 7" w:semiHidden="1" w:unhideWhenUsed="1"/>
-    <w:lsdException w:name="index 8" w:semiHidden="1" w:unhideWhenUsed="1"/>
-    <w:lsdException w:name="index 9" w:semiHidden="1" w:unhideWhenUsed="1"/>
-    <w:lsdException w:name="toc 1" w:semiHidden="1" w:uiPriority="39" w:unhideWhenUsed="1"/>
-    <w:lsdException w:name="toc 2" w:semiHidden="1" w:uiPriority="39" w:unhideWhenUsed="1"/>
-    <w:lsdException w:name="toc 3" w:semiHidden="1" w:uiPriority="39" w:unhideWhenUsed="1"/>
-    <w:lsdException w:name="toc 4" w:semiHidden="1" w:uiPriority="39" w:unhideWhenUsed="1"/>
-    <w:lsdException w:name="toc 5" w:semiHidden="1" w:uiPriority="39" w:unhideWhenUsed="1"/>
-    <w:lsdException w:name="toc 6" w:semiHidden="1" w:uiPriority="39" w:unhideWhenUsed="1"/>
-    <w:lsdException w:name="toc 7" w:semiHidden="1" w:uiPriority="39" w:unhideWhenUsed="1"/>
-    <w:lsdException w:name="toc 8" w:semiHidden="1" w:uiPriority="39" w:unhideWhenUsed="1"/>
-    <w:lsdException w:name="toc 9" w:semiHidden="1" w:uiPriority="39" w:unhideWhenUsed="1"/>
-    <w:lsdException w:name="Normal Indent" w:semiHidden="1" w:unhideWhenUsed="1"/>
-    <w:lsdException w:name="footnote text" w:semiHidden="1" w:unhideWhenUsed="1"/>
-    <w:lsdException w:name="annotation text" w:semiHidden="1" w:unhideWhenUsed="1"/>
-    <w:lsdException w:name="header" w:semiHidden="1" w:unhideWhenUsed="1"/>
-    <w:lsdException w:name="footer" w:semiHidden="1" w:unhideWhenUsed="1"/>
-    <w:lsdException w:name="index heading" w:semiHidden="1" w:unhideWhenUsed="1"/>
-    <w:lsdException w:name="caption" w:semiHidden="1" w:uiPriority="35" w:unhideWhenUsed="1" w:qFormat="1"/>
-    <w:lsdException w:name="table of figures" w:semiHidden="1" w:unhideWhenUsed="1"/>
-    <w:lsdException w:name="envelope address" w:semiHidden="1" w:unhideWhenUsed="1"/>
-    <w:lsdException w:name="envelope return" w:semiHidden="1" w:unhideWhenUsed="1"/>
-    <w:lsdException w:name="footnote reference" w:semiHidden="1" w:unhideWhenUsed="1"/>
-    <w:lsdException w:name="annotation reference" w:semiHidden="1" w:unhideWhenUsed="1"/>
-    <w:lsdException w:name="line number" w:semiHidden="1" w:unhideWhenUsed="1"/>
-    <w:lsdException w:name="page number" w:semiHidden="1" w:unhideWhenUsed="1"/>
-    <w:lsdException w:name="endnote reference" w:semiHidden="1" w:unhideWhenUsed="1"/>
-    <w:lsdException w:name="endnote text" w:semiHidden="1" w:unhideWhenUsed="1"/>
-    <w:lsdException w:name="table of authorities" w:semiHidden="1" w:unhideWhenUsed="1"/>
-    <w:lsdException w:name="macro" w:semiHidden="1" w:unhideWhenUsed="1"/>
-    <w:lsdException w:name="toa heading" w:semiHidden="1" w:unhideWhenUsed="1"/>
-    <w:lsdException w:name="List" w:semiHidden="1" w:unhideWhenUsed="1"/>
-    <w:lsdException w:name="List Bullet" w:semiHidden="1" w:unhideWhenUsed="1"/>
-    <w:lsdException w:name="List Number" w:semiHidden="1" w:unhideWhenUsed="1"/>
-    <w:lsdException w:name="List 2" w:semiHidden="1" w:unhideWhenUsed="1"/>
-    <w:lsdException w:name="List 3" w:semiHidden="1" w:unhideWhenUsed="1"/>
-    <w:lsdException w:name="List 4" w:semiHidden="1" w:unhideWhenUsed="1"/>
-    <w:lsdException w:name="List 5" w:semiHidden="1" w:unhideWhenUsed="1"/>
-    <w:lsdException w:name="List Bullet 2" w:semiHidden="1" w:unhideWhenUsed="1"/>
-    <w:lsdException w:name="List Bullet 3" w:semiHidden="1" w:unhideWhenUsed="1"/>
-    <w:lsdException w:name="List Bullet 4" w:semiHidden="1" w:unhideWhenUsed="1"/>
-    <w:lsdException w:name="List Bullet 5" w:semiHidden="1" w:unhideWhenUsed="1"/>
-    <w:lsdException w:name="List Number 2" w:semiHidden="1" w:unhideWhenUsed="1"/>
-    <w:lsdException w:name="List Number 3" w:semiHidden="1" w:unhideWhenUsed="1"/>
-    <w:lsdException w:name="List Number 4" w:semiHidden="1" w:unhideWhenUsed="1"/>
-    <w:lsdException w:name="List Number 5" w:semiHidden="1" w:unhideWhenUsed="1"/>
-    <w:lsdException w:name="Title" w:uiPriority="10" w:qFormat="1"/>
-    <w:lsdException w:name="Closing" w:semiHidden="1" w:unhideWhenUsed="1"/>
-    <w:lsdException w:name="Signature" w:semiHidden="1" w:unhideWhenUsed="1"/>
-    <w:lsdException w:name="Default Paragraph Font" w:semiHidden="1" w:uiPriority="1" w:unhideWhenUsed="1"/>
-    <w:lsdException w:name="Body Text" w:semiHidden="1" w:unhideWhenUsed="1"/>
-    <w:lsdException w:name="Body Text Indent" w:semiHidden="1" w:unhideWhenUsed="1"/>
-    <w:lsdException w:name="List Continue" w:semiHidden="1" w:unhideWhenUsed="1"/>
-    <w:lsdException w:name="List Continue 2" w:semiHidden="1" w:unhideWhenUsed="1"/>
-    <w:lsdException w:name="List Continue 3" w:semiHidden="1" w:unhideWhenUsed="1"/>
-    <w:lsdException w:name="List Continue 4" w:semiHidden="1" w:unhideWhenUsed="1"/>
-    <w:lsdException w:name="List Continue 5" w:semiHidden="1" w:unhideWhenUsed="1"/>
-    <w:lsdException w:name="Message Header" w:semiHidden="1" w:unhideWhenUsed="1"/>
-    <w:lsdException w:name="Subtitle" w:uiPriority="11" w:qFormat="1"/>
-    <w:lsdException w:name="Salutation" w:semiHidden="1" w:unhideWhenUsed="1"/>
-    <w:lsdException w:name="Date" w:semiHidden="1" w:unhideWhenUsed="1"/>
-    <w:lsdException w:name="Body Text First Indent" w:semiHidden="1" w:unhideWhenUsed="1"/>
-    <w:lsdException w:name="Body Text First Indent 2" w:semiHidden="1" w:unhideWhenUsed="1"/>
-    <w:lsdException w:name="Note Heading" w:semiHidden="1" w:unhideWhenUsed="1"/>
-    <w:lsdException w:name="Body Text 2" w:semiHidden="1" w:unhideWhenUsed="1"/>
-    <w:lsdException w:name="Body Text 3" w:semiHidden="1" w:unhideWhenUsed="1"/>
-    <w:lsdException w:name="Body Text Indent 2" w:semiHidden="1" w:unhideWhenUsed="1"/>
-    <w:lsdException w:name="Body Text Indent 3" w:semiHidden="1" w:unhideWhenUsed="1"/>
-    <w:lsdException w:name="Block Text" w:semiHidden="1" w:unhideWhenUsed="1"/>
-    <w:lsdException w:name="Hyperlink" w:semiHidden="1" w:unhideWhenUsed="1"/>
-    <w:lsdException w:name="FollowedHyperlink" w:semiHidden="1" w:unhideWhenUsed="1"/>
-    <w:lsdException w:name="Strong" w:uiPriority="22" w:qFormat="1"/>
-    <w:lsdException w:name="Emphasis" w:uiPriority="20" w:qFormat="1"/>
-    <w:lsdException w:name="Document Map" w:semiHidden="1" w:unhideWhenUsed="1"/>
-    <w:lsdException w:name="Plain Text" w:semiHidden="1" w:unhideWhenUsed="1"/>
-    <w:lsdException w:name="E-mail Signature" w:semiHidden="1" w:unhideWhenUsed="1"/>
-    <w:lsdException w:name="HTML Top of Form" w:semiHidden="1" w:unhideWhenUsed="1"/>
-    <w:lsdException w:name="HTML Bottom of Form" w:semiHidden="1" w:unhideWhenUsed="1"/>
-    <w:lsdException w:name="Normal (Web)" w:semiHidden="1" w:unhideWhenUsed="1"/>
-    <w:lsdException w:name="HTML Acronym" w:semiHidden="1" w:unhideWhenUsed="1"/>
-    <w:lsdException w:name="HTML Address" w:semiHidden="1" w:unhideWhenUsed="1"/>
-    <w:lsdException w:name="HTML Cite" w:semiHidden="1" w:unhideWhenUsed="1"/>
-    <w:lsdException w:name="HTML Code" w:semiHidden="1" w:unhideWhenUsed="1"/>
-    <w:lsdException w:name="HTML Definition" w:semiHidden="1" w:unhideWhenUsed="1"/>
-    <w:lsdException w:name="HTML Keyboard" w:semiHidden="1" w:unhideWhenUsed="1"/>
-    <w:lsdException w:name="HTML Preformatted" w:semiHidden="1" w:unhideWhenUsed="1"/>
-    <w:lsdException w:name="HTML Sample" w:semiHidden="1" w:unhideWhenUsed="1"/>
-    <w:lsdException w:name="HTML Typewriter" w:semiHidden="1" w:unhideWhenUsed="1"/>
-    <w:lsdException w:name="HTML Variable" w:semiHidden="1" w:unhideWhenUsed="1"/>
-    <w:lsdException w:name="Normal Table" w:semiHidden="1" w:unhideWhenUsed="1"/>
-    <w:lsdException w:name="annotation subject" w:semiHidden="1" w:unhideWhenUsed="1"/>
-    <w:lsdException w:name="No List" w:semiHidden="1" w:unhideWhenUsed="1"/>
-    <w:lsdException w:name="Outline List 1" w:semiHidden="1" w:unhideWhenUsed="1"/>
-    <w:lsdException w:name="Outline List 2" w:semiHidden="1" w:unhideWhenUsed="1"/>
-    <w:lsdException w:name="Outline List 3" w:semiHidden="1" w:unhideWhenUsed="1"/>
-    <w:lsdException w:name="Table Simple 1" w:semiHidden="1" w:unhideWhenUsed="1"/>
-    <w:lsdException w:name="Table Simple 2" w:semiHidden="1" w:unhideWhenUsed="1"/>
-    <w:lsdException w:name="Table Simple 3" w:semiHidden="1" w:unhideWhenUsed="1"/>
-    <w:lsdException w:name="Table Classic 1" w:semiHidden="1" w:unhideWhenUsed="1"/>
-    <w:lsdException w:name="Table Classic 2" w:semiHidden="1" w:unhideWhenUsed="1"/>
-    <w:lsdException w:name="Table Classic 3" w:semiHidden="1" w:unhideWhenUsed="1"/>
-    <w:lsdException w:name="Table Classic 4" w:semiHidden="1" w:unhideWhenUsed="1"/>
-    <w:lsdException w:name="Table Colorful 1" w:semiHidden="1" w:unhideWhenUsed="1"/>
-    <w:lsdException w:name="Table Colorful 2" w:semiHidden="1" w:unhideWhenUsed="1"/>
-    <w:lsdException w:name="Table Colorful 3" w:semiHidden="1" w:unhideWhenUsed="1"/>
-    <w:lsdException w:name="Table Columns 1" w:semiHidden="1" w:unhideWhenUsed="1"/>
-    <w:lsdException w:name="Table Columns 2" w:semiHidden="1" w:unhideWhenUsed="1"/>
-    <w:lsdException w:name="Table Columns 3" w:semiHidden="1" w:unhideWhenUsed="1"/>
-    <w:lsdException w:name="Table Columns 4" w:semiHidden="1" w:unhideWhenUsed="1"/>
-    <w:lsdException w:name="Table Columns 5" w:semiHidden="1" w:unhideWhenUsed="1"/>
-    <w:lsdException w:name="Table Grid 1" w:semiHidden="1" w:unhideWhenUsed="1"/>
-    <w:lsdException w:name="Table Grid 2" w:semiHidden="1" w:unhideWhenUsed="1"/>
-    <w:lsdException w:name="Table Grid 3" w:semiHidden="1" w:unhideWhenUsed="1"/>
-    <w:lsdException w:name="Table Grid 4" w:semiHidden="1" w:unhideWhenUsed="1"/>
-    <w:lsdException w:name="Table Grid 5" w:semiHidden="1" w:unhideWhenUsed="1"/>
-    <w:lsdException w:name="Table Grid 6" w:semiHidden="1" w:unhideWhenUsed="1"/>
-    <w:lsdException w:name="Table Grid 7" w:semiHidden="1" w:unhideWhenUsed="1"/>
-    <w:lsdException w:name="Table Grid 8" w:semiHidden="1" w:unhideWhenUsed="1"/>
-    <w:lsdException w:name="Table List 1" w:semiHidden="1" w:unhideWhenUsed="1"/>
-    <w:lsdException w:name="Table List 2" w:semiHidden="1" w:unhideWhenUsed="1"/>
-    <w:lsdException w:name="Table List 3" w:semiHidden="1" w:unhideWhenUsed="1"/>
-    <w:lsdException w:name="Table List 4" w:semiHidden="1" w:unhideWhenUsed="1"/>
-    <w:lsdException w:name="Table List 5" w:semiHidden="1" w:unhideWhenUsed="1"/>
-    <w:lsdException w:name="Table List 6" w:semiHidden="1" w:unhideWhenUsed="1"/>
-    <w:lsdException w:name="Table List 7" w:semiHidden="1" w:unhideWhenUsed="1"/>
-    <w:lsdException w:name="Table List 8" w:semiHidden="1" w:unhideWhenUsed="1"/>
-    <w:lsdException w:name="Table 3D effects 1" w:semiHidden="1" w:unhideWhenUsed="1"/>
-    <w:lsdException w:name="Table 3D effects 2" w:semiHidden="1" w:unhideWhenUsed="1"/>
-    <w:lsdException w:name="Table 3D effects 3" w:semiHidden="1" w:unhideWhenUsed="1"/>
-    <w:lsdException w:name="Table Contemporary" w:semiHidden="1" w:unhideWhenUsed="1"/>
-    <w:lsdException w:name="Table Elegant" w:semiHidden="1" w:unhideWhenUsed="1"/>
-    <w:lsdException w:name="Table Professional" w:semiHidden="1" w:unhideWhenUsed="1"/>
-    <w:lsdException w:name="Table Subtle 1" w:semiHidden="1" w:unhideWhenUsed="1"/>
-    <w:lsdException w:name="Table Subtle 2" w:semiHidden="1" w:unhideWhenUsed="1"/>
-    <w:lsdException w:name="Table Web 1" w:semiHidden="1" w:unhideWhenUsed="1"/>
-    <w:lsdException w:name="Table Web 2" w:semiHidden="1" w:unhideWhenUsed="1"/>
-    <w:lsdException w:name="Table Web 3" w:semiHidden="1" w:unhideWhenUsed="1"/>
-    <w:lsdException w:name="Balloon Text" w:semiHidden="1" w:unhideWhenUsed="1"/>
-    <w:lsdException w:name="Table Grid" w:uiPriority="59"/>
-    <w:lsdException w:name="Table Theme" w:semiHidden="1" w:unhideWhenUsed="1"/>
-    <w:lsdException w:name="Placeholder Text" w:semiHidden="1"/>
-    <w:lsdException w:name="No Spacing" w:uiPriority="1" w:qFormat="1"/>
-    <w:lsdException w:name="Light Shading" w:uiPriority="60"/>
-    <w:lsdException w:name="Light List" w:uiPriority="61"/>
-    <w:lsdException w:name="Light Grid" w:uiPriority="62"/>
-    <w:lsdException w:name="Medium Shading 1" w:uiPriority="63"/>
-    <w:lsdException w:name="Medium Shading 2" w:uiPriority="64"/>
-    <w:lsdException w:name="Medium List 1" w:uiPriority="65"/>
-    <w:lsdException w:name="Medium List 2" w:uiPriority="66"/>
-    <w:lsdException w:name="Medium Grid 1" w:uiPriority="67"/>
-    <w:lsdException w:name="Medium Grid 2" w:uiPriority="68"/>
-    <w:lsdException w:name="Medium Grid 3" w:uiPriority="69"/>
-    <w:lsdException w:name="Dark List" w:uiPriority="70"/>
-    <w:lsdException w:name="Colorful Shading" w:uiPriority="71"/>
-    <w:lsdException w:name="Colorful List" w:uiPriority="72"/>
-    <w:lsdException w:name="Colorful Grid" w:uiPriority="73"/>
-    <w:lsdException w:name="Light Shading Accent 1" w:uiPriority="60"/>
-    <w:lsdException w:name="Light List Accent 1" w:uiPriority="61"/>
-    <w:lsdException w:name="Light Grid Accent 1" w:uiPriority="62"/>
-    <w:lsdException w:name="Medium Shading 1 Accent 1" w:uiPriority="63"/>
-    <w:lsdException w:name="Medium Shading 2 Accent 1" w:uiPriority="64"/>
-    <w:lsdException w:name="Medium List 1 Accent 1" w:uiPriority="65"/>
-    <w:lsdException w:name="Revision" w:semiHidden="1"/>
-    <w:lsdException w:name="List Paragraph" w:uiPriority="34" w:qFormat="1"/>
-    <w:lsdException w:name="Quote" w:uiPriority="29" w:qFormat="1"/>
-    <w:lsdException w:name="Intense Quote" w:uiPriority="30" w:qFormat="1"/>
-    <w:lsdException w:name="Medium List 2 Accent 1" w:uiPriority="66"/>
-    <w:lsdException w:name="Medium Grid 1 Accent 1" w:uiPriority="67"/>
-    <w:lsdException w:name="Medium Grid 2 Accent 1" w:uiPriority="68"/>
-    <w:lsdException w:name="Medium Grid 3 Accent 1" w:uiPriority="69"/>
-    <w:lsdException w:name="Dark List Accent 1" w:uiPriority="70"/>
-    <w:lsdException w:name="Colorful Shading Accent 1" w:uiPriority="71"/>
-    <w:lsdException w:name="Colorful List Accent 1" w:uiPriority="72"/>
-    <w:lsdException w:name="Colorful Grid Accent 1" w:uiPriority="73"/>
-    <w:lsdException w:name="Light Shading Accent 2" w:uiPriority="60"/>
-    <w:lsdException w:name="Light List Accent 2" w:uiPriority="61"/>
-    <w:lsdException w:name="Light Grid Accent 2" w:uiPriority="62"/>
-    <w:lsdException w:name="Medium Shading 1 Accent 2" w:uiPriority="63"/>
-    <w:lsdException w:name="Medium Shading 2 Accent 2" w:uiPriority="64"/>
-    <w:lsdException w:name="Medium List 1 Accent 2" w:uiPriority="65"/>
-    <w:lsdException w:name="Medium List 2 Accent 2" w:uiPriority="66"/>
-    <w:lsdException w:name="Medium Grid 1 Accent 2" w:uiPriority="67"/>
-    <w:lsdException w:name="Medium Grid 2 Accent 2" w:uiPriority="68"/>
-    <w:lsdException w:name="Medium Grid 3 Accent 2" w:uiPriority="69"/>
-    <w:lsdException w:name="Dark List Accent 2" w:uiPriority="70"/>
-    <w:lsdException w:name="Colorful Shading Accent 2" w:uiPriority="71"/>
-    <w:lsdException w:name="Colorful List Accent 2" w:uiPriority="72"/>
-    <w:lsdException w:name="Colorful Grid Accent 2" w:uiPriority="73"/>
-    <w:lsdException w:name="Light Shading Accent 3" w:uiPriority="60"/>
-    <w:lsdException w:name="Light List Accent 3" w:uiPriority="61"/>
-    <w:lsdException w:name="Light Grid Accent 3" w:uiPriority="62"/>
-    <w:lsdException w:name="Medium Shading 1 Accent 3" w:uiPriority="63"/>
-    <w:lsdException w:name="Medium Shading 2 Accent 3" w:uiPriority="64"/>
-    <w:lsdException w:name="Medium List 1 Accent 3" w:uiPriority="65"/>
-    <w:lsdException w:name="Medium List 2 Accent 3" w:uiPriority="66"/>
-    <w:lsdException w:name="Medium Grid 1 Accent 3" w:uiPriority="67"/>
-    <w:lsdException w:name="Medium Grid 2 Accent 3" w:uiPriority="68"/>
-    <w:lsdException w:name="Medium Grid 3 Accent 3" w:uiPriority="69"/>
-    <w:lsdException w:name="Dark List Accent 3" w:uiPriority="70"/>
-    <w:lsdException w:name="Colorful Shading Accent 3" w:uiPriority="71"/>
-    <w:lsdException w:name="Colorful List Accent 3" w:uiPriority="72"/>
-    <w:lsdException w:name="Colorful Grid Accent 3" w:uiPriority="73"/>
-    <w:lsdException w:name="Light Shading Accent 4" w:uiPriority="60"/>
-    <w:lsdException w:name="Light List Accent 4" w:uiPriority="61"/>
-    <w:lsdException w:name="Light Grid Accent 4" w:uiPriority="62"/>
-    <w:lsdException w:name="Medium Shading 1 Accent 4" w:uiPriority="63"/>
-    <w:lsdException w:name="Medium Shading 2 Accent 4" w:uiPriority="64"/>
-    <w:lsdException w:name="Medium List 1 Accent 4" w:uiPriority="65"/>
-    <w:lsdException w:name="Medium List 2 Accent 4" w:uiPriority="66"/>
-    <w:lsdException w:name="Medium Grid 1 Accent 4" w:uiPriority="67"/>
-    <w:lsdException w:name="Medium Grid 2 Accent 4" w:uiPriority="68"/>
-    <w:lsdException w:name="Medium Grid 3 Accent 4" w:uiPriority="69"/>
-    <w:lsdException w:name="Dark List Accent 4" w:uiPriority="70"/>
-    <w:lsdException w:name="Colorful Shading Accent 4" w:uiPriority="71"/>
-    <w:lsdException w:name="Colorful List Accent 4" w:uiPriority="72"/>
-    <w:lsdException w:name="Colorful Grid Accent 4" w:uiPriority="73"/>
-    <w:lsdException w:name="Light Shading Accent 5" w:uiPriority="60"/>
-    <w:lsdException w:name="Light List Accent 5" w:uiPriority="61"/>
-    <w:lsdException w:name="Light Grid Accent 5" w:uiPriority="62"/>
-    <w:lsdException w:name="Medium Shading 1 Accent 5" w:uiPriority="63"/>
-    <w:lsdException w:name="Medium Shading 2 Accent 5" w:uiPriority="64"/>
-    <w:lsdException w:name="Medium List 1 Accent 5" w:uiPriority="65"/>
-    <w:lsdException w:name="Medium List 2 Accent 5" w:uiPriority="66"/>
-    <w:lsdException w:name="Medium Grid 1 Accent 5" w:uiPriority="67"/>
-    <w:lsdException w:name="Medium Grid 2 Accent 5" w:uiPriority="68"/>
-    <w:lsdException w:name="Medium Grid 3 Accent 5" w:uiPriority="69"/>
-    <w:lsdException w:name="Dark List Accent 5" w:uiPriority="70"/>
-    <w:lsdException w:name="Colorful Shading Accent 5" w:uiPriority="71"/>
-    <w:lsdException w:name="Colorful List Accent 5" w:uiPriority="72"/>
-    <w:lsdException w:name="Colorful Grid Accent 5" w:uiPriority="73"/>
-    <w:lsdException w:name="Light Shading Accent 6" w:uiPriority="60"/>
-    <w:lsdException w:name="Light List Accent 6" w:uiPriority="61"/>
-    <w:lsdException w:name="Light Grid Accent 6" w:uiPriority="62"/>
-    <w:lsdException w:name="Medium Shading 1 Accent 6" w:uiPriority="63"/>
-    <w:lsdException w:name="Medium Shading 2 Accent 6" w:uiPriority="64"/>
-    <w:lsdException w:name="Medium List 1 Accent 6" w:uiPriority="65"/>
-    <w:lsdException w:name="Medium List 2 Accent 6" w:uiPriority="66"/>
-    <w:lsdException w:name="Medium Grid 1 Accent 6" w:uiPriority="67"/>
-    <w:lsdException w:name="Medium Grid 2 Accent 6" w:uiPriority="68"/>
-    <w:lsdException w:name="Medium Grid 3 Accent 6" w:uiPriority="69"/>
-    <w:lsdException w:name="Dark List Accent 6" w:uiPriority="70"/>
-    <w:lsdException w:name="Colorful Shading Accent 6" w:uiPriority="71"/>
-    <w:lsdException w:name="Colorful List Accent 6" w:uiPriority="72"/>
-    <w:lsdException w:name="Colorful Grid Accent 6" w:uiPriority="73"/>
-    <w:lsdException w:name="Subtle Emphasis" w:uiPriority="19" w:qFormat="1"/>
-    <w:lsdException w:name="Intense Emphasis" w:uiPriority="21" w:qFormat="1"/>
-    <w:lsdException w:name="Subtle Reference" w:uiPriority="31" w:qFormat="1"/>
-    <w:lsdException w:name="Intense Reference" w:uiPriority="32" w:qFormat="1"/>
-    <w:lsdException w:name="Book Title" w:uiPriority="33" w:qFormat="1"/>
-    <w:lsdException w:name="Bibliography" w:semiHidden="1" w:uiPriority="37" w:unhideWhenUsed="1"/>
-    <w:lsdException w:name="TOC Heading" w:semiHidden="1" w:uiPriority="39" w:unhideWhenUsed="1" w:qFormat="1"/>
-    <w:lsdException w:name="Plain Table 1" w:uiPriority="41"/>
-    <w:lsdException w:name="Plain Table 2" w:uiPriority="42"/>
-    <w:lsdException w:name="Plain Table 3" w:uiPriority="43"/>
-    <w:lsdException w:name="Plain Table 4" w:uiPriority="44"/>
-    <w:lsdException w:name="Plain Table 5" w:uiPriority="45"/>
-    <w:lsdException w:name="Grid Table Light" w:uiPriority="40"/>
-    <w:lsdException w:name="Grid Table 1 Light" w:uiPriority="46"/>
-    <w:lsdException w:name="Grid Table 2" w:uiPriority="47"/>
-    <w:lsdException w:name="Grid Table 3" w:uiPriority="48"/>
-    <w:lsdException w:name="Grid Table 4" w:uiPriority="49"/>
-    <w:lsdException w:name="Grid Table 5 Dark" w:uiPriority="50"/>
-    <w:lsdException w:name="Grid Table 6 Colorful" w:uiPriority="51"/>
-    <w:lsdException w:name="Grid Table 7 Colorful" w:uiPriority="52"/>
-    <w:lsdException w:name="Grid Table 1 Light Accent 1" w:uiPriority="46"/>
-    <w:lsdException w:name="Grid Table 2 Accent 1" w:uiPriority="47"/>
-    <w:lsdException w:name="Grid Table 3 Accent 1" w:uiPriority="48"/>
-    <w:lsdException w:name="Grid Table 4 Accent 1" w:uiPriority="49"/>
-    <w:lsdException w:name="Grid Table 5 Dark Accent 1" w:uiPriority="50"/>
-    <w:lsdException w:name="Grid Table 6 Colorful Accent 1" w:uiPriority="51"/>
-    <w:lsdException w:name="Grid Table 7 Colorful Accent 1" w:uiPriority="52"/>
-    <w:lsdException w:name="Grid Table 1 Light Accent 2" w:uiPriority="46"/>
-    <w:lsdException w:name="Grid Table 2 Accent 2" w:uiPriority="47"/>
-    <w:lsdException w:name="Grid Table 3 Accent 2" w:uiPriority="48"/>
-    <w:lsdException w:name="Grid Table 4 Accent 2" w:uiPriority="49"/>
-    <w:lsdException w:name="Grid Table 5 Dark Accent 2" w:uiPriority="50"/>
-    <w:lsdException w:name="Grid Table 6 Colorful Accent 2" w:uiPriority="51"/>
-    <w:lsdException w:name="Grid Table 7 Colorful Accent 2" w:uiPriority="52"/>
-    <w:lsdException w:name="Grid Table 1 Light Accent 3" w:uiPriority="46"/>
-    <w:lsdException w:name="Grid Table 2 Accent 3" w:uiPriority="47"/>
-    <w:lsdException w:name="Grid Table 3 Accent 3" w:uiPriority="48"/>
-    <w:lsdException w:name="Grid Table 4 Accent 3" w:uiPriority="49"/>
-    <w:lsdException w:name="Grid Table 5 Dark Accent 3" w:uiPriority="50"/>
-    <w:lsdException w:name="Grid Table 6 Colorful Accent 3" w:uiPriority="51"/>
-    <w:lsdException w:name="Grid Table 7 Colorful Accent 3" w:uiPriority="52"/>
-    <w:lsdException w:name="Grid Table 1 Light Accent 4" w:uiPriority="46"/>
-    <w:lsdException w:name="Grid Table 2 Accent 4" w:uiPriority="47"/>
-    <w:lsdException w:name="Grid Table 3 Accent 4" w:uiPriority="48"/>
-    <w:lsdException w:name="Grid Table 4 Accent 4" w:uiPriority="49"/>
-    <w:lsdException w:name="Grid Table 5 Dark Accent 4" w:uiPriority="50"/>
-    <w:lsdException w:name="Grid Table 6 Colorful Accent 4" w:uiPriority="51"/>
-    <w:lsdException w:name="Grid Table 7 Colorful Accent 4" w:uiPriority="52"/>
-    <w:lsdException w:name="Grid Table 1 Light Accent 5" w:uiPriority="46"/>
-    <w:lsdException w:name="Grid Table 2 Accent 5" w:uiPriority="47"/>
-    <w:lsdException w:name="Grid Table 3 Accent 5" w:uiPriority="48"/>
-    <w:lsdException w:name="Grid Table 4 Accent 5" w:uiPriority="49"/>
-    <w:lsdException w:name="Grid Table 5 Dark Accent 5" w:uiPriority="50"/>
-    <w:lsdException w:name="Grid Table 6 Colorful Accent 5" w:uiPriority="51"/>
-    <w:lsdException w:name="Grid Table 7 Colorful Accent 5" w:uiPriority="52"/>
-    <w:lsdException w:name="Grid Table 1 Light Accent 6" w:uiPriority="46"/>
-    <w:lsdException w:name="Grid Table 2 Accent 6" w:uiPriority="47"/>
-    <w:lsdException w:name="Grid Table 3 Accent 6" w:uiPriority="48"/>
-    <w:lsdException w:name="Grid Table 4 Accent 6" w:uiPriority="49"/>
-    <w:lsdException w:name="Grid Table 5 Dark Accent 6" w:uiPriority="50"/>
-    <w:lsdException w:name="Grid Table 6 Colorful Accent 6" w:uiPriority="51"/>
-    <w:lsdException w:name="Grid Table 7 Colorful Accent 6" w:uiPriority="52"/>
-    <w:lsdException w:name="List Table 1 Light" w:uiPriority="46"/>
-    <w:lsdException w:name="List Table 2" w:uiPriority="47"/>
-    <w:lsdException w:name="List Table 3" w:uiPriority="48"/>
-    <w:lsdException w:name="List Table 4" w:uiPriority="49"/>
-    <w:lsdException w:name="List Table 5 Dark" w:uiPriority="50"/>
-    <w:lsdException w:name="List Table 6 Colorful" w:uiPriority="51"/>
-    <w:lsdException w:name="List Table 7 Colorful" w:uiPriority="52"/>
-    <w:lsdException w:name="List Table 1 Light Accent 1" w:uiPriority="46"/>
-    <w:lsdException w:name="List Table 2 Accent 1" w:uiPriority="47"/>
-    <w:lsdException w:name="List Table 3 Accent 1" w:uiPriority="48"/>
-    <w:lsdException w:name="List Table 4 Accent 1" w:uiPriority="49"/>
-    <w:lsdException w:name="List Table 5 Dark Accent 1" w:uiPriority="50"/>
-    <w:lsdException w:name="List Table 6 Colorful Accent 1" w:uiPriority="51"/>
-    <w:lsdException w:name="List Table 7 Colorful Accent 1" w:uiPriority="52"/>
-    <w:lsdException w:name="List Table 1 Light Accent 2" w:uiPriority="46"/>
-    <w:lsdException w:name="List Table 2 Accent 2" w:uiPriority="47"/>
-    <w:lsdException w:name="List Table 3 Accent 2" w:uiPriority="48"/>
-    <w:lsdException w:name="List Table 4 Accent 2" w:uiPriority="49"/>
-    <w:lsdException w:name="List Table 5 Dark Accent 2" w:uiPriority="50"/>
-    <w:lsdException w:name="List Table 6 Colorful Accent 2" w:uiPriority="51"/>
-    <w:lsdException w:name="List Table 7 Colorful Accent 2" w:uiPriority="52"/>
-    <w:lsdException w:name="List Table 1 Light Accent 3" w:uiPriority="46"/>
-    <w:lsdException w:name="List Table 2 Accent 3" w:uiPriority="47"/>
-    <w:lsdException w:name="List Table 3 Accent 3" w:uiPriority="48"/>
-    <w:lsdException w:name="List Table 4 Accent 3" w:uiPriority="49"/>
-    <w:lsdException w:name="List Table 5 Dark Accent 3" w:uiPriority="50"/>
-    <w:lsdException w:name="List Table 6 Colorful Accent 3" w:uiPriority="51"/>
-    <w:lsdException w:name="List Table 7 Colorful Accent 3" w:uiPriority="52"/>
-    <w:lsdException w:name="List Table 1 Light Accent 4" w:uiPriority="46"/>
-    <w:lsdException w:name="List Table 2 Accent 4" w:uiPriority="47"/>
-    <w:lsdException w:name="List Table 3 Accent 4" w:uiPriority="48"/>
-    <w:lsdException w:name="List Table 4 Accent 4" w:uiPriority="49"/>
-    <w:lsdException w:name="List Table 5 Dark Accent 4" w:uiPriority="50"/>
-    <w:lsdException w:name="List Table 6 Colorful Accent 4" w:uiPriority="51"/>
-    <w:lsdException w:name="List Table 7 Colorful Accent 4" w:uiPriority="52"/>
-    <w:lsdException w:name="List Table 1 Light Accent 5" w:uiPriority="46"/>
-    <w:lsdException w:name="List Table 2 Accent 5" w:uiPriority="47"/>
-    <w:lsdException w:name="List Table 3 Accent 5" w:uiPriority="48"/>
-    <w:lsdException w:name="List Table 4 Accent 5" w:uiPriority="49"/>
-    <w:lsdException w:name="List Table 5 Dark Accent 5" w:uiPriority="50"/>
-    <w:lsdException w:name="List Table 6 Colorful Accent 5" w:uiPriority="51"/>
-    <w:lsdException w:name="List Table 7 Colorful Accent 5" w:uiPriority="52"/>
-    <w:lsdException w:name="List Table 1 Light Accent 6" w:uiPriority="46"/>
-    <w:lsdException w:name="List Table 2 Accent 6" w:uiPriority="47"/>
-    <w:lsdException w:name="List Table 3 Accent 6" w:uiPriority="48"/>
-    <w:lsdException w:name="List Table 4 Accent 6" w:uiPriority="49"/>
-    <w:lsdException w:name="List Table 5 Dark Accent 6" w:uiPriority="50"/>
-    <w:lsdException w:name="List Table 6 Colorful Accent 6" w:uiPriority="51"/>
-    <w:lsdException w:name="List Table 7 Colorful Accent 6" w:uiPriority="52"/>
-    <w:lsdException w:name="Mention" w:semiHidden="1" w:unhideWhenUsed="1"/>
+  <w:latentStyles w:defLockedState="0" w:defUIPriority="99" w:defSemiHidden="1" w:defUnhideWhenUsed="1" w:defQFormat="0" w:count="267">
+    <w:lsdException w:name="Normal" w:semiHidden="0" w:uiPriority="0" w:unhideWhenUsed="0" w:qFormat="1"/>
+    <w:lsdException w:name="heading 1" w:semiHidden="0" w:uiPriority="9" w:unhideWhenUsed="0" w:qFormat="1"/>
+    <w:lsdException w:name="heading 2" w:uiPriority="9" w:qFormat="1"/>
+    <w:lsdException w:name="heading 3" w:uiPriority="9" w:qFormat="1"/>
+    <w:lsdException w:name="heading 4" w:uiPriority="9" w:qFormat="1"/>
+    <w:lsdException w:name="heading 5" w:uiPriority="9" w:qFormat="1"/>
+    <w:lsdException w:name="heading 6" w:uiPriority="9" w:qFormat="1"/>
+    <w:lsdException w:name="heading 7" w:uiPriority="9" w:qFormat="1"/>
+    <w:lsdException w:name="heading 8" w:uiPriority="9" w:qFormat="1"/>
+    <w:lsdException w:name="heading 9" w:uiPriority="9" w:qFormat="1"/>
+    <w:lsdException w:name="toc 1" w:uiPriority="39"/>
+    <w:lsdException w:name="toc 2" w:uiPriority="39"/>
+    <w:lsdException w:name="toc 3" w:uiPriority="39"/>
+    <w:lsdException w:name="toc 4" w:uiPriority="39"/>
+    <w:lsdException w:name="toc 5" w:uiPriority="39"/>
+    <w:lsdException w:name="toc 6" w:uiPriority="39"/>
+    <w:lsdException w:name="toc 7" w:uiPriority="39"/>
+    <w:lsdException w:name="toc 8" w:uiPriority="39"/>
+    <w:lsdException w:name="toc 9" w:uiPriority="39"/>
+    <w:lsdException w:name="caption" w:uiPriority="35" w:qFormat="1"/>
+    <w:lsdException w:name="Title" w:semiHidden="0" w:uiPriority="10" w:unhideWhenUsed="0" w:qFormat="1"/>
+    <w:lsdException w:name="Default Paragraph Font" w:uiPriority="1"/>
+    <w:lsdException w:name="Subtitle" w:semiHidden="0" w:uiPriority="11" w:unhideWhenUsed="0" w:qFormat="1"/>
+    <w:lsdException w:name="Strong" w:semiHidden="0" w:uiPriority="22" w:unhideWhenUsed="0" w:qFormat="1"/>
+    <w:lsdException w:name="Emphasis" w:semiHidden="0" w:uiPriority="20" w:unhideWhenUsed="0" w:qFormat="1"/>
+    <w:lsdException w:name="Table Grid" w:semiHidden="0" w:uiPriority="59" w:unhideWhenUsed="0"/>
+    <w:lsdException w:name="Placeholder Text" w:unhideWhenUsed="0"/>
+    <w:lsdException w:name="No Spacing" w:semiHidden="0" w:uiPriority="1" w:unhideWhenUsed="0" w:qFormat="1"/>
+    <w:lsdException w:name="Light Shading" w:semiHidden="0" w:uiPriority="60" w:unhideWhenUsed="0"/>
+    <w:lsdException w:name="Light List" w:semiHidden="0" w:uiPriority="61" w:unhideWhenUsed="0"/>
+    <w:lsdException w:name="Light Grid" w:semiHidden="0" w:uiPriority="62" w:unhideWhenUsed="0"/>
+    <w:lsdException w:name="Medium Shading 1" w:semiHidden="0" w:uiPriority="63" w:unhideWhenUsed="0"/>
+    <w:lsdException w:name="Medium Shading 2" w:semiHidden="0" w:uiPriority="64" w:unhideWhenUsed="0"/>
+    <w:lsdException w:name="Medium List 1" w:semiHidden="0" w:uiPriority="65" w:unhideWhenUsed="0"/>
+    <w:lsdException w:name="Medium List 2" w:semiHidden="0" w:uiPriority="66" w:unhideWhenUsed="0"/>
+    <w:lsdException w:name="Medium Grid 1" w:semiHidden="0" w:uiPriority="67" w:unhideWhenUsed="0"/>
+    <w:lsdException w:name="Medium Grid 2" w:semiHidden="0" w:uiPriority="68" w:unhideWhenUsed="0"/>
+    <w:lsdException w:name="Medium Grid 3" w:semiHidden="0" w:uiPriority="69" w:unhideWhenUsed="0"/>
+    <w:lsdException w:name="Dark List" w:semiHidden="0" w:uiPriority="70" w:unhideWhenUsed="0"/>
+    <w:lsdException w:name="Colorful Shading" w:semiHidden="0" w:uiPriority="71" w:unhideWhenUsed="0"/>
+    <w:lsdException w:name="Colorful List" w:semiHidden="0" w:uiPriority="72" w:unhideWhenUsed="0"/>
+    <w:lsdException w:name="Colorful Grid" w:semiHidden="0" w:uiPriority="73" w:unhideWhenUsed="0"/>
+    <w:lsdException w:name="Light Shading Accent 1" w:semiHidden="0" w:uiPriority="60" w:unhideWhenUsed="0"/>
+    <w:lsdException w:name="Light List Accent 1" w:semiHidden="0" w:uiPriority="61" w:unhideWhenUsed="0"/>
+    <w:lsdException w:name="Light Grid Accent 1" w:semiHidden="0" w:uiPriority="62" w:unhideWhenUsed="0"/>
+    <w:lsdException w:name="Medium Shading 1 Accent 1" w:semiHidden="0" w:uiPriority="63" w:unhideWhenUsed="0"/>
+    <w:lsdException w:name="Medium Shading 2 Accent 1" w:semiHidden="0" w:uiPriority="64" w:unhideWhenUsed="0"/>
+    <w:lsdException w:name="Medium List 1 Accent 1" w:semiHidden="0" w:uiPriority="65" w:unhideWhenUsed="0"/>
+    <w:lsdException w:name="Revision" w:unhideWhenUsed="0"/>
+    <w:lsdException w:name="List Paragraph" w:semiHidden="0" w:uiPriority="34" w:unhideWhenUsed="0" w:qFormat="1"/>
+    <w:lsdException w:name="Quote" w:semiHidden="0" w:uiPriority="29" w:unhideWhenUsed="0" w:qFormat="1"/>
+    <w:lsdException w:name="Intense Quote" w:semiHidden="0" w:uiPriority="30" w:unhideWhenUsed="0" w:qFormat="1"/>
+    <w:lsdException w:name="Medium List 2 Accent 1" w:semiHidden="0" w:uiPriority="66" w:unhideWhenUsed="0"/>
+    <w:lsdException w:name="Medium Grid 1 Accent 1" w:semiHidden="0" w:uiPriority="67" w:unhideWhenUsed="0"/>
+    <w:lsdException w:name="Medium Grid 2 Accent 1" w:semiHidden="0" w:uiPriority="68" w:unhideWhenUsed="0"/>
+    <w:lsdException w:name="Medium Grid 3 Accent 1" w:semiHidden="0" w:uiPriority="69" w:unhideWhenUsed="0"/>
+    <w:lsdException w:name="Dark List Accent 1" w:semiHidden="0" w:uiPriority="70" w:unhideWhenUsed="0"/>
+    <w:lsdException w:name="Colorful Shading Accent 1" w:semiHidden="0" w:uiPriority="71" w:unhideWhenUsed="0"/>
+    <w:lsdException w:name="Colorful List Accent 1" w:semiHidden="0" w:uiPriority="72" w:unhideWhenUsed="0"/>
+    <w:lsdException w:name="Colorful Grid Accent 1" w:semiHidden="0" w:uiPriority="73" w:unhideWhenUsed="0"/>
+    <w:lsdException w:name="Light Shading Accent 2" w:semiHidden="0" w:uiPriority="60" w:unhideWhenUsed="0"/>
+    <w:lsdException w:name="Light List Accent 2" w:semiHidden="0" w:uiPriority="61" w:unhideWhenUsed="0"/>
+    <w:lsdException w:name="Light Grid Accent 2" w:semiHidden="0" w:uiPriority="62" w:unhideWhenUsed="0"/>
+    <w:lsdException w:name="Medium Shading 1 Accent 2" w:semiHidden="0" w:uiPriority="63" w:unhideWhenUsed="0"/>
+    <w:lsdException w:name="Medium Shading 2 Accent 2" w:semiHidden="0" w:uiPriority="64" w:unhideWhenUsed="0"/>
+    <w:lsdException w:name="Medium List 1 Accent 2" w:semiHidden="0" w:uiPriority="65" w:unhideWhenUsed="0"/>
+    <w:lsdException w:name="Medium List 2 Accent 2" w:semiHidden="0" w:uiPriority="66" w:unhideWhenUsed="0"/>
+    <w:lsdException w:name="Medium Grid 1 Accent 2" w:semiHidden="0" w:uiPriority="67" w:unhideWhenUsed="0"/>
+    <w:lsdException w:name="Medium Grid 2 Accent 2" w:semiHidden="0" w:uiPriority="68" w:unhideWhenUsed="0"/>
+    <w:lsdException w:name="Medium Grid 3 Accent 2" w:semiHidden="0" w:uiPriority="69" w:unhideWhenUsed="0"/>
+    <w:lsdException w:name="Dark List Accent 2" w:semiHidden="0" w:uiPriority="70" w:unhideWhenUsed="0"/>
+    <w:lsdException w:name="Colorful Shading Accent 2" w:semiHidden="0" w:uiPriority="71" w:unhideWhenUsed="0"/>
+    <w:lsdException w:name="Colorful List Accent 2" w:semiHidden="0" w:uiPriority="72" w:unhideWhenUsed="0"/>
+    <w:lsdException w:name="Colorful Grid Accent 2" w:semiHidden="0" w:uiPriority="73" w:unhideWhenUsed="0"/>
+    <w:lsdException w:name="Light Shading Accent 3" w:semiHidden="0" w:uiPriority="60" w:unhideWhenUsed="0"/>
+    <w:lsdException w:name="Light List Accent 3" w:semiHidden="0" w:uiPriority="61" w:unhideWhenUsed="0"/>
+    <w:lsdException w:name="Light Grid Accent 3" w:semiHidden="0" w:uiPriority="62" w:unhideWhenUsed="0"/>
+    <w:lsdException w:name="Medium Shading 1 Accent 3" w:semiHidden="0" w:uiPriority="63" w:unhideWhenUsed="0"/>
+    <w:lsdException w:name="Medium Shading 2 Accent 3" w:semiHidden="0" w:uiPriority="64" w:unhideWhenUsed="0"/>
+    <w:lsdException w:name="Medium List 1 Accent 3" w:semiHidden="0" w:uiPriority="65" w:unhideWhenUsed="0"/>
+    <w:lsdException w:name="Medium List 2 Accent 3" w:semiHidden="0" w:uiPriority="66" w:unhideWhenUsed="0"/>
+    <w:lsdException w:name="Medium Grid 1 Accent 3" w:semiHidden="0" w:uiPriority="67" w:unhideWhenUsed="0"/>
+    <w:lsdException w:name="Medium Grid 2 Accent 3" w:semiHidden="0" w:uiPriority="68" w:unhideWhenUsed="0"/>
+    <w:lsdException w:name="Medium Grid 3 Accent 3" w:semiHidden="0" w:uiPriority="69" w:unhideWhenUsed="0"/>
+    <w:lsdException w:name="Dark List Accent 3" w:semiHidden="0" w:uiPriority="70" w:unhideWhenUsed="0"/>
+    <w:lsdException w:name="Colorful Shading Accent 3" w:semiHidden="0" w:uiPriority="71" w:unhideWhenUsed="0"/>
+    <w:lsdException w:name="Colorful List Accent 3" w:semiHidden="0" w:uiPriority="72" w:unhideWhenUsed="0"/>
+    <w:lsdException w:name="Colorful Grid Accent 3" w:semiHidden="0" w:uiPriority="73" w:unhideWhenUsed="0"/>
+    <w:lsdException w:name="Light Shading Accent 4" w:semiHidden="0" w:uiPriority="60" w:unhideWhenUsed="0"/>
+    <w:lsdException w:name="Light List Accent 4" w:semiHidden="0" w:uiPriority="61" w:unhideWhenUsed="0"/>
+    <w:lsdException w:name="Light Grid Accent 4" w:semiHidden="0" w:uiPriority="62" w:unhideWhenUsed="0"/>
+    <w:lsdException w:name="Medium Shading 1 Accent 4" w:semiHidden="0" w:uiPriority="63" w:unhideWhenUsed="0"/>
+    <w:lsdException w:name="Medium Shading 2 Accent 4" w:semiHidden="0" w:uiPriority="64" w:unhideWhenUsed="0"/>
+    <w:lsdException w:name="Medium List 1 Accent 4" w:semiHidden="0" w:uiPriority="65" w:unhideWhenUsed="0"/>
+    <w:lsdException w:name="Medium List 2 Accent 4" w:semiHidden="0" w:uiPriority="66" w:unhideWhenUsed="0"/>
+    <w:lsdException w:name="Medium Grid 1 Accent 4" w:semiHidden="0" w:uiPriority="67" w:unhideWhenUsed="0"/>
+    <w:lsdException w:name="Medium Grid 2 Accent 4" w:semiHidden="0" w:uiPriority="68" w:unhideWhenUsed="0"/>
+    <w:lsdException w:name="Medium Grid 3 Accent 4" w:semiHidden="0" w:uiPriority="69" w:unhideWhenUsed="0"/>
+    <w:lsdException w:name="Dark List Accent 4" w:semiHidden="0" w:uiPriority="70" w:unhideWhenUsed="0"/>
+    <w:lsdException w:name="Colorful Shading Accent 4" w:semiHidden="0" w:uiPriority="71" w:unhideWhenUsed="0"/>
+    <w:lsdException w:name="Colorful List Accent 4" w:semiHidden="0" w:uiPriority="72" w:unhideWhenUsed="0"/>
+    <w:lsdException w:name="Colorful Grid Accent 4" w:semiHidden="0" w:uiPriority="73" w:unhideWhenUsed="0"/>
+    <w:lsdException w:name="Light Shading Accent 5" w:semiHidden="0" w:uiPriority="60" w:unhideWhenUsed="0"/>
+    <w:lsdException w:name="Light List Accent 5" w:semiHidden="0" w:uiPriority="61" w:unhideWhenUsed="0"/>
+    <w:lsdException w:name="Light Grid Accent 5" w:semiHidden="0" w:uiPriority="62" w:unhideWhenUsed="0"/>
+    <w:lsdException w:name="Medium Shading 1 Accent 5" w:semiHidden="0" w:uiPriority="63" w:unhideWhenUsed="0"/>
+    <w:lsdException w:name="Medium Shading 2 Accent 5" w:semiHidden="0" w:uiPriority="64" w:unhideWhenUsed="0"/>
+    <w:lsdException w:name="Medium List 1 Accent 5" w:semiHidden="0" w:uiPriority="65" w:unhideWhenUsed="0"/>
+    <w:lsdException w:name="Medium List 2 Accent 5" w:semiHidden="0" w:uiPriority="66" w:unhideWhenUsed="0"/>
+    <w:lsdException w:name="Medium Grid 1 Accent 5" w:semiHidden="0" w:uiPriority="67" w:unhideWhenUsed="0"/>
+    <w:lsdException w:name="Medium Grid 2 Accent 5" w:semiHidden="0" w:uiPriority="68" w:unhideWhenUsed="0"/>
+    <w:lsdException w:name="Medium Grid 3 Accent 5" w:semiHidden="0" w:uiPriority="69" w:unhideWhenUsed="0"/>
+    <w:lsdException w:name="Dark List Accent 5" w:semiHidden="0" w:uiPriority="70" w:unhideWhenUsed="0"/>
+    <w:lsdException w:name="Colorful Shading Accent 5" w:semiHidden="0" w:uiPriority="71" w:unhideWhenUsed="0"/>
+    <w:lsdException w:name="Colorful List Accent 5" w:semiHidden="0" w:uiPriority="72" w:unhideWhenUsed="0"/>
+    <w:lsdException w:name="Colorful Grid Accent 5" w:semiHidden="0" w:uiPriority="73" w:unhideWhenUsed="0"/>
+    <w:lsdException w:name="Light Shading Accent 6" w:semiHidden="0" w:uiPriority="60" w:unhideWhenUsed="0"/>
+    <w:lsdException w:name="Light List Accent 6" w:semiHidden="0" w:uiPriority="61" w:unhideWhenUsed="0"/>
+    <w:lsdException w:name="Light Grid Accent 6" w:semiHidden="0" w:uiPriority="62" w:unhideWhenUsed="0"/>
+    <w:lsdException w:name="Medium Shading 1 Accent 6" w:semiHidden="0" w:uiPriority="63" w:unhideWhenUsed="0"/>
+    <w:lsdException w:name="Medium Shading 2 Accent 6" w:semiHidden="0" w:uiPriority="64" w:unhideWhenUsed="0"/>
+    <w:lsdException w:name="Medium List 1 Accent 6" w:semiHidden="0" w:uiPriority="65" w:unhideWhenUsed="0"/>
+    <w:lsdException w:name="Medium List 2 Accent 6" w:semiHidden="0" w:uiPriority="66" w:unhideWhenUsed="0"/>
+    <w:lsdException w:name="Medium Grid 1 Accent 6" w:semiHidden="0" w:uiPriority="67" w:unhideWhenUsed="0"/>
+    <w:lsdException w:name="Medium Grid 2 Accent 6" w:semiHidden="0" w:uiPriority="68" w:unhideWhenUsed="0"/>
+    <w:lsdException w:name="Medium Grid 3 Accent 6" w:semiHidden="0" w:uiPriority="69" w:unhideWhenUsed="0"/>
+    <w:lsdException w:name="Dark List Accent 6" w:semiHidden="0" w:uiPriority="70" w:unhideWhenUsed="0"/>
+    <w:lsdException w:name="Colorful Shading Accent 6" w:semiHidden="0" w:uiPriority="71" w:unhideWhenUsed="0"/>
+    <w:lsdException w:name="Colorful List Accent 6" w:semiHidden="0" w:uiPriority="72" w:unhideWhenUsed="0"/>
+    <w:lsdException w:name="Colorful Grid Accent 6" w:semiHidden="0" w:uiPriority="73" w:unhideWhenUsed="0"/>
+    <w:lsdException w:name="Subtle Emphasis" w:semiHidden="0" w:uiPriority="19" w:unhideWhenUsed="0" w:qFormat="1"/>
+    <w:lsdException w:name="Intense Emphasis" w:semiHidden="0" w:uiPriority="21" w:unhideWhenUsed="0" w:qFormat="1"/>
+    <w:lsdException w:name="Subtle Reference" w:semiHidden="0" w:uiPriority="31" w:unhideWhenUsed="0" w:qFormat="1"/>
+    <w:lsdException w:name="Intense Reference" w:semiHidden="0" w:uiPriority="32" w:unhideWhenUsed="0" w:qFormat="1"/>
+    <w:lsdException w:name="Book Title" w:semiHidden="0" w:uiPriority="33" w:unhideWhenUsed="0" w:qFormat="1"/>
+    <w:lsdException w:name="Bibliography" w:uiPriority="37"/>
+    <w:lsdException w:name="TOC Heading" w:uiPriority="39" w:qFormat="1"/>
   </w:latentStyles>
   <w:style w:type="paragraph" w:default="1" w:styleId="Normal">
     <w:name w:val="Normal"/>
@@ -2147,7 +1744,7 @@
       <w:szCs w:val="28"/>
     </w:rPr>
   </w:style>
-  <w:style w:type="paragraph" w:styleId="TtuloTDC">
+  <w:style w:type="paragraph" w:styleId="TtulodeTDC">
     <w:name w:val="TOC Heading"/>
     <w:basedOn w:val="Ttulo1"/>
     <w:next w:val="Normal"/>
@@ -2267,6 +1864,196 @@
     <w:link w:val="Piedepgina"/>
     <w:uiPriority w:val="99"/>
     <w:rsid w:val="002C0841"/>
+  </w:style>
+</w:styles>
+</file>
+
+<file path=word/stylesWithEffects.xml><?xml version="1.0" encoding="utf-8"?>
+<w:styles xmlns:wpc="http://schemas.microsoft.com/office/word/2010/wordprocessingCanvas" xmlns:mc="http://schemas.openxmlformats.org/markup-compatibility/2006" xmlns:o="urn:schemas-microsoft-com:office:office" xmlns:r="http://schemas.openxmlformats.org/officeDocument/2006/relationships" xmlns:m="http://schemas.openxmlformats.org/officeDocument/2006/math" xmlns:v="urn:schemas-microsoft-com:vml" xmlns:wp14="http://schemas.microsoft.com/office/word/2010/wordprocessingDrawing" xmlns:wp="http://schemas.openxmlformats.org/drawingml/2006/wordprocessingDrawing" xmlns:w10="urn:schemas-microsoft-com:office:word" xmlns:w="http://schemas.openxmlformats.org/wordprocessingml/2006/main" xmlns:w14="http://schemas.microsoft.com/office/word/2010/wordml" xmlns:wpg="http://schemas.microsoft.com/office/word/2010/wordprocessingGroup" xmlns:wpi="http://schemas.microsoft.com/office/word/2010/wordprocessingInk" xmlns:wne="http://schemas.microsoft.com/office/word/2006/wordml" xmlns:wps="http://schemas.microsoft.com/office/word/2010/wordprocessingShape" mc:Ignorable="w14 wp14">
+  <w:docDefaults>
+    <w:rPrDefault>
+      <w:rPr>
+        <w:rFonts w:asciiTheme="minorHAnsi" w:eastAsiaTheme="minorEastAsia" w:hAnsiTheme="minorHAnsi" w:cstheme="minorBidi"/>
+        <w:sz w:val="22"/>
+        <w:szCs w:val="22"/>
+        <w:lang w:val="es-ES" w:eastAsia="es-ES" w:bidi="ar-SA"/>
+      </w:rPr>
+    </w:rPrDefault>
+    <w:pPrDefault>
+      <w:pPr>
+        <w:spacing w:after="200" w:line="276" w:lineRule="auto"/>
+      </w:pPr>
+    </w:pPrDefault>
+  </w:docDefaults>
+  <w:latentStyles w:defLockedState="0" w:defUIPriority="99" w:defSemiHidden="1" w:defUnhideWhenUsed="1" w:defQFormat="0" w:count="267">
+    <w:lsdException w:name="Normal" w:semiHidden="0" w:uiPriority="0" w:unhideWhenUsed="0" w:qFormat="1"/>
+    <w:lsdException w:name="heading 1" w:semiHidden="0" w:uiPriority="9" w:unhideWhenUsed="0" w:qFormat="1"/>
+    <w:lsdException w:name="heading 2" w:uiPriority="9" w:qFormat="1"/>
+    <w:lsdException w:name="heading 3" w:uiPriority="9" w:qFormat="1"/>
+    <w:lsdException w:name="heading 4" w:uiPriority="9" w:qFormat="1"/>
+    <w:lsdException w:name="heading 5" w:uiPriority="9" w:qFormat="1"/>
+    <w:lsdException w:name="heading 6" w:uiPriority="9" w:qFormat="1"/>
+    <w:lsdException w:name="heading 7" w:uiPriority="9" w:qFormat="1"/>
+    <w:lsdException w:name="heading 8" w:uiPriority="9" w:qFormat="1"/>
+    <w:lsdException w:name="heading 9" w:uiPriority="9" w:qFormat="1"/>
+    <w:lsdException w:name="toc 1" w:uiPriority="39"/>
+    <w:lsdException w:name="toc 2" w:uiPriority="39"/>
+    <w:lsdException w:name="toc 3" w:uiPriority="39"/>
+    <w:lsdException w:name="toc 4" w:uiPriority="39"/>
+    <w:lsdException w:name="toc 5" w:uiPriority="39"/>
+    <w:lsdException w:name="toc 6" w:uiPriority="39"/>
+    <w:lsdException w:name="toc 7" w:uiPriority="39"/>
+    <w:lsdException w:name="toc 8" w:uiPriority="39"/>
+    <w:lsdException w:name="toc 9" w:uiPriority="39"/>
+    <w:lsdException w:name="caption" w:uiPriority="35" w:qFormat="1"/>
+    <w:lsdException w:name="Title" w:semiHidden="0" w:uiPriority="10" w:unhideWhenUsed="0" w:qFormat="1"/>
+    <w:lsdException w:name="Default Paragraph Font" w:uiPriority="1"/>
+    <w:lsdException w:name="Subtitle" w:semiHidden="0" w:uiPriority="11" w:unhideWhenUsed="0" w:qFormat="1"/>
+    <w:lsdException w:name="Strong" w:semiHidden="0" w:uiPriority="22" w:unhideWhenUsed="0" w:qFormat="1"/>
+    <w:lsdException w:name="Emphasis" w:semiHidden="0" w:uiPriority="20" w:unhideWhenUsed="0" w:qFormat="1"/>
+    <w:lsdException w:name="Table Grid" w:semiHidden="0" w:uiPriority="59" w:unhideWhenUsed="0"/>
+    <w:lsdException w:name="Placeholder Text" w:unhideWhenUsed="0"/>
+    <w:lsdException w:name="No Spacing" w:semiHidden="0" w:uiPriority="1" w:unhideWhenUsed="0" w:qFormat="1"/>
+    <w:lsdException w:name="Light Shading" w:semiHidden="0" w:uiPriority="60" w:unhideWhenUsed="0"/>
+    <w:lsdException w:name="Light List" w:semiHidden="0" w:uiPriority="61" w:unhideWhenUsed="0"/>
+    <w:lsdException w:name="Light Grid" w:semiHidden="0" w:uiPriority="62" w:unhideWhenUsed="0"/>
+    <w:lsdException w:name="Medium Shading 1" w:semiHidden="0" w:uiPriority="63" w:unhideWhenUsed="0"/>
+    <w:lsdException w:name="Medium Shading 2" w:semiHidden="0" w:uiPriority="64" w:unhideWhenUsed="0"/>
+    <w:lsdException w:name="Medium List 1" w:semiHidden="0" w:uiPriority="65" w:unhideWhenUsed="0"/>
+    <w:lsdException w:name="Medium List 2" w:semiHidden="0" w:uiPriority="66" w:unhideWhenUsed="0"/>
+    <w:lsdException w:name="Medium Grid 1" w:semiHidden="0" w:uiPriority="67" w:unhideWhenUsed="0"/>
+    <w:lsdException w:name="Medium Grid 2" w:semiHidden="0" w:uiPriority="68" w:unhideWhenUsed="0"/>
+    <w:lsdException w:name="Medium Grid 3" w:semiHidden="0" w:uiPriority="69" w:unhideWhenUsed="0"/>
+    <w:lsdException w:name="Dark List" w:semiHidden="0" w:uiPriority="70" w:unhideWhenUsed="0"/>
+    <w:lsdException w:name="Colorful Shading" w:semiHidden="0" w:uiPriority="71" w:unhideWhenUsed="0"/>
+    <w:lsdException w:name="Colorful List" w:semiHidden="0" w:uiPriority="72" w:unhideWhenUsed="0"/>
+    <w:lsdException w:name="Colorful Grid" w:semiHidden="0" w:uiPriority="73" w:unhideWhenUsed="0"/>
+    <w:lsdException w:name="Light Shading Accent 1" w:semiHidden="0" w:uiPriority="60" w:unhideWhenUsed="0"/>
+    <w:lsdException w:name="Light List Accent 1" w:semiHidden="0" w:uiPriority="61" w:unhideWhenUsed="0"/>
+    <w:lsdException w:name="Light Grid Accent 1" w:semiHidden="0" w:uiPriority="62" w:unhideWhenUsed="0"/>
+    <w:lsdException w:name="Medium Shading 1 Accent 1" w:semiHidden="0" w:uiPriority="63" w:unhideWhenUsed="0"/>
+    <w:lsdException w:name="Medium Shading 2 Accent 1" w:semiHidden="0" w:uiPriority="64" w:unhideWhenUsed="0"/>
+    <w:lsdException w:name="Medium List 1 Accent 1" w:semiHidden="0" w:uiPriority="65" w:unhideWhenUsed="0"/>
+    <w:lsdException w:name="Revision" w:unhideWhenUsed="0"/>
+    <w:lsdException w:name="List Paragraph" w:semiHidden="0" w:uiPriority="34" w:unhideWhenUsed="0" w:qFormat="1"/>
+    <w:lsdException w:name="Quote" w:semiHidden="0" w:uiPriority="29" w:unhideWhenUsed="0" w:qFormat="1"/>
+    <w:lsdException w:name="Intense Quote" w:semiHidden="0" w:uiPriority="30" w:unhideWhenUsed="0" w:qFormat="1"/>
+    <w:lsdException w:name="Medium List 2 Accent 1" w:semiHidden="0" w:uiPriority="66" w:unhideWhenUsed="0"/>
+    <w:lsdException w:name="Medium Grid 1 Accent 1" w:semiHidden="0" w:uiPriority="67" w:unhideWhenUsed="0"/>
+    <w:lsdException w:name="Medium Grid 2 Accent 1" w:semiHidden="0" w:uiPriority="68" w:unhideWhenUsed="0"/>
+    <w:lsdException w:name="Medium Grid 3 Accent 1" w:semiHidden="0" w:uiPriority="69" w:unhideWhenUsed="0"/>
+    <w:lsdException w:name="Dark List Accent 1" w:semiHidden="0" w:uiPriority="70" w:unhideWhenUsed="0"/>
+    <w:lsdException w:name="Colorful Shading Accent 1" w:semiHidden="0" w:uiPriority="71" w:unhideWhenUsed="0"/>
+    <w:lsdException w:name="Colorful List Accent 1" w:semiHidden="0" w:uiPriority="72" w:unhideWhenUsed="0"/>
+    <w:lsdException w:name="Colorful Grid Accent 1" w:semiHidden="0" w:uiPriority="73" w:unhideWhenUsed="0"/>
+    <w:lsdException w:name="Light Shading Accent 2" w:semiHidden="0" w:uiPriority="60" w:unhideWhenUsed="0"/>
+    <w:lsdException w:name="Light List Accent 2" w:semiHidden="0" w:uiPriority="61" w:unhideWhenUsed="0"/>
+    <w:lsdException w:name="Light Grid Accent 2" w:semiHidden="0" w:uiPriority="62" w:unhideWhenUsed="0"/>
+    <w:lsdException w:name="Medium Shading 1 Accent 2" w:semiHidden="0" w:uiPriority="63" w:unhideWhenUsed="0"/>
+    <w:lsdException w:name="Medium Shading 2 Accent 2" w:semiHidden="0" w:uiPriority="64" w:unhideWhenUsed="0"/>
+    <w:lsdException w:name="Medium List 1 Accent 2" w:semiHidden="0" w:uiPriority="65" w:unhideWhenUsed="0"/>
+    <w:lsdException w:name="Medium List 2 Accent 2" w:semiHidden="0" w:uiPriority="66" w:unhideWhenUsed="0"/>
+    <w:lsdException w:name="Medium Grid 1 Accent 2" w:semiHidden="0" w:uiPriority="67" w:unhideWhenUsed="0"/>
+    <w:lsdException w:name="Medium Grid 2 Accent 2" w:semiHidden="0" w:uiPriority="68" w:unhideWhenUsed="0"/>
+    <w:lsdException w:name="Medium Grid 3 Accent 2" w:semiHidden="0" w:uiPriority="69" w:unhideWhenUsed="0"/>
+    <w:lsdException w:name="Dark List Accent 2" w:semiHidden="0" w:uiPriority="70" w:unhideWhenUsed="0"/>
+    <w:lsdException w:name="Colorful Shading Accent 2" w:semiHidden="0" w:uiPriority="71" w:unhideWhenUsed="0"/>
+    <w:lsdException w:name="Colorful List Accent 2" w:semiHidden="0" w:uiPriority="72" w:unhideWhenUsed="0"/>
+    <w:lsdException w:name="Colorful Grid Accent 2" w:semiHidden="0" w:uiPriority="73" w:unhideWhenUsed="0"/>
+    <w:lsdException w:name="Light Shading Accent 3" w:semiHidden="0" w:uiPriority="60" w:unhideWhenUsed="0"/>
+    <w:lsdException w:name="Light List Accent 3" w:semiHidden="0" w:uiPriority="61" w:unhideWhenUsed="0"/>
+    <w:lsdException w:name="Light Grid Accent 3" w:semiHidden="0" w:uiPriority="62" w:unhideWhenUsed="0"/>
+    <w:lsdException w:name="Medium Shading 1 Accent 3" w:semiHidden="0" w:uiPriority="63" w:unhideWhenUsed="0"/>
+    <w:lsdException w:name="Medium Shading 2 Accent 3" w:semiHidden="0" w:uiPriority="64" w:unhideWhenUsed="0"/>
+    <w:lsdException w:name="Medium List 1 Accent 3" w:semiHidden="0" w:uiPriority="65" w:unhideWhenUsed="0"/>
+    <w:lsdException w:name="Medium List 2 Accent 3" w:semiHidden="0" w:uiPriority="66" w:unhideWhenUsed="0"/>
+    <w:lsdException w:name="Medium Grid 1 Accent 3" w:semiHidden="0" w:uiPriority="67" w:unhideWhenUsed="0"/>
+    <w:lsdException w:name="Medium Grid 2 Accent 3" w:semiHidden="0" w:uiPriority="68" w:unhideWhenUsed="0"/>
+    <w:lsdException w:name="Medium Grid 3 Accent 3" w:semiHidden="0" w:uiPriority="69" w:unhideWhenUsed="0"/>
+    <w:lsdException w:name="Dark List Accent 3" w:semiHidden="0" w:uiPriority="70" w:unhideWhenUsed="0"/>
+    <w:lsdException w:name="Colorful Shading Accent 3" w:semiHidden="0" w:uiPriority="71" w:unhideWhenUsed="0"/>
+    <w:lsdException w:name="Colorful List Accent 3" w:semiHidden="0" w:uiPriority="72" w:unhideWhenUsed="0"/>
+    <w:lsdException w:name="Colorful Grid Accent 3" w:semiHidden="0" w:uiPriority="73" w:unhideWhenUsed="0"/>
+    <w:lsdException w:name="Light Shading Accent 4" w:semiHidden="0" w:uiPriority="60" w:unhideWhenUsed="0"/>
+    <w:lsdException w:name="Light List Accent 4" w:semiHidden="0" w:uiPriority="61" w:unhideWhenUsed="0"/>
+    <w:lsdException w:name="Light Grid Accent 4" w:semiHidden="0" w:uiPriority="62" w:unhideWhenUsed="0"/>
+    <w:lsdException w:name="Medium Shading 1 Accent 4" w:semiHidden="0" w:uiPriority="63" w:unhideWhenUsed="0"/>
+    <w:lsdException w:name="Medium Shading 2 Accent 4" w:semiHidden="0" w:uiPriority="64" w:unhideWhenUsed="0"/>
+    <w:lsdException w:name="Medium List 1 Accent 4" w:semiHidden="0" w:uiPriority="65" w:unhideWhenUsed="0"/>
+    <w:lsdException w:name="Medium List 2 Accent 4" w:semiHidden="0" w:uiPriority="66" w:unhideWhenUsed="0"/>
+    <w:lsdException w:name="Medium Grid 1 Accent 4" w:semiHidden="0" w:uiPriority="67" w:unhideWhenUsed="0"/>
+    <w:lsdException w:name="Medium Grid 2 Accent 4" w:semiHidden="0" w:uiPriority="68" w:unhideWhenUsed="0"/>
+    <w:lsdException w:name="Medium Grid 3 Accent 4" w:semiHidden="0" w:uiPriority="69" w:unhideWhenUsed="0"/>
+    <w:lsdException w:name="Dark List Accent 4" w:semiHidden="0" w:uiPriority="70" w:unhideWhenUsed="0"/>
+    <w:lsdException w:name="Colorful Shading Accent 4" w:semiHidden="0" w:uiPriority="71" w:unhideWhenUsed="0"/>
+    <w:lsdException w:name="Colorful List Accent 4" w:semiHidden="0" w:uiPriority="72" w:unhideWhenUsed="0"/>
+    <w:lsdException w:name="Colorful Grid Accent 4" w:semiHidden="0" w:uiPriority="73" w:unhideWhenUsed="0"/>
+    <w:lsdException w:name="Light Shading Accent 5" w:semiHidden="0" w:uiPriority="60" w:unhideWhenUsed="0"/>
+    <w:lsdException w:name="Light List Accent 5" w:semiHidden="0" w:uiPriority="61" w:unhideWhenUsed="0"/>
+    <w:lsdException w:name="Light Grid Accent 5" w:semiHidden="0" w:uiPriority="62" w:unhideWhenUsed="0"/>
+    <w:lsdException w:name="Medium Shading 1 Accent 5" w:semiHidden="0" w:uiPriority="63" w:unhideWhenUsed="0"/>
+    <w:lsdException w:name="Medium Shading 2 Accent 5" w:semiHidden="0" w:uiPriority="64" w:unhideWhenUsed="0"/>
+    <w:lsdException w:name="Medium List 1 Accent 5" w:semiHidden="0" w:uiPriority="65" w:unhideWhenUsed="0"/>
+    <w:lsdException w:name="Medium List 2 Accent 5" w:semiHidden="0" w:uiPriority="66" w:unhideWhenUsed="0"/>
+    <w:lsdException w:name="Medium Grid 1 Accent 5" w:semiHidden="0" w:uiPriority="67" w:unhideWhenUsed="0"/>
+    <w:lsdException w:name="Medium Grid 2 Accent 5" w:semiHidden="0" w:uiPriority="68" w:unhideWhenUsed="0"/>
+    <w:lsdException w:name="Medium Grid 3 Accent 5" w:semiHidden="0" w:uiPriority="69" w:unhideWhenUsed="0"/>
+    <w:lsdException w:name="Dark List Accent 5" w:semiHidden="0" w:uiPriority="70" w:unhideWhenUsed="0"/>
+    <w:lsdException w:name="Colorful Shading Accent 5" w:semiHidden="0" w:uiPriority="71" w:unhideWhenUsed="0"/>
+    <w:lsdException w:name="Colorful List Accent 5" w:semiHidden="0" w:uiPriority="72" w:unhideWhenUsed="0"/>
+    <w:lsdException w:name="Colorful Grid Accent 5" w:semiHidden="0" w:uiPriority="73" w:unhideWhenUsed="0"/>
+    <w:lsdException w:name="Light Shading Accent 6" w:semiHidden="0" w:uiPriority="60" w:unhideWhenUsed="0"/>
+    <w:lsdException w:name="Light List Accent 6" w:semiHidden="0" w:uiPriority="61" w:unhideWhenUsed="0"/>
+    <w:lsdException w:name="Light Grid Accent 6" w:semiHidden="0" w:uiPriority="62" w:unhideWhenUsed="0"/>
+    <w:lsdException w:name="Medium Shading 1 Accent 6" w:semiHidden="0" w:uiPriority="63" w:unhideWhenUsed="0"/>
+    <w:lsdException w:name="Medium Shading 2 Accent 6" w:semiHidden="0" w:uiPriority="64" w:unhideWhenUsed="0"/>
+    <w:lsdException w:name="Medium List 1 Accent 6" w:semiHidden="0" w:uiPriority="65" w:unhideWhenUsed="0"/>
+    <w:lsdException w:name="Medium List 2 Accent 6" w:semiHidden="0" w:uiPriority="66" w:unhideWhenUsed="0"/>
+    <w:lsdException w:name="Medium Grid 1 Accent 6" w:semiHidden="0" w:uiPriority="67" w:unhideWhenUsed="0"/>
+    <w:lsdException w:name="Medium Grid 2 Accent 6" w:semiHidden="0" w:uiPriority="68" w:unhideWhenUsed="0"/>
+    <w:lsdException w:name="Medium Grid 3 Accent 6" w:semiHidden="0" w:uiPriority="69" w:unhideWhenUsed="0"/>
+    <w:lsdException w:name="Dark List Accent 6" w:semiHidden="0" w:uiPriority="70" w:unhideWhenUsed="0"/>
+    <w:lsdException w:name="Colorful Shading Accent 6" w:semiHidden="0" w:uiPriority="71" w:unhideWhenUsed="0"/>
+    <w:lsdException w:name="Colorful List Accent 6" w:semiHidden="0" w:uiPriority="72" w:unhideWhenUsed="0"/>
+    <w:lsdException w:name="Colorful Grid Accent 6" w:semiHidden="0" w:uiPriority="73" w:unhideWhenUsed="0"/>
+    <w:lsdException w:name="Subtle Emphasis" w:semiHidden="0" w:uiPriority="19" w:unhideWhenUsed="0" w:qFormat="1"/>
+    <w:lsdException w:name="Intense Emphasis" w:semiHidden="0" w:uiPriority="21" w:unhideWhenUsed="0" w:qFormat="1"/>
+    <w:lsdException w:name="Subtle Reference" w:semiHidden="0" w:uiPriority="31" w:unhideWhenUsed="0" w:qFormat="1"/>
+    <w:lsdException w:name="Intense Reference" w:semiHidden="0" w:uiPriority="32" w:unhideWhenUsed="0" w:qFormat="1"/>
+    <w:lsdException w:name="Book Title" w:semiHidden="0" w:uiPriority="33" w:unhideWhenUsed="0" w:qFormat="1"/>
+    <w:lsdException w:name="Bibliography" w:uiPriority="37"/>
+    <w:lsdException w:name="TOC Heading" w:uiPriority="39" w:qFormat="1"/>
+  </w:latentStyles>
+  <w:style w:type="paragraph" w:default="1" w:styleId="Normal">
+    <w:name w:val="Normal"/>
+    <w:qFormat/>
+  </w:style>
+  <w:style w:type="character" w:default="1" w:styleId="Fuentedeprrafopredeter">
+    <w:name w:val="Default Paragraph Font"/>
+    <w:uiPriority w:val="1"/>
+    <w:semiHidden/>
+    <w:unhideWhenUsed/>
+  </w:style>
+  <w:style w:type="table" w:default="1" w:styleId="Tablanormal">
+    <w:name w:val="Normal Table"/>
+    <w:uiPriority w:val="99"/>
+    <w:semiHidden/>
+    <w:unhideWhenUsed/>
+    <w:tblPr>
+      <w:tblInd w:w="0" w:type="dxa"/>
+      <w:tblCellMar>
+        <w:top w:w="0" w:type="dxa"/>
+        <w:left w:w="108" w:type="dxa"/>
+        <w:bottom w:w="0" w:type="dxa"/>
+        <w:right w:w="108" w:type="dxa"/>
+      </w:tblCellMar>
+    </w:tblPr>
+  </w:style>
+  <w:style w:type="numbering" w:default="1" w:styleId="Sinlista">
+    <w:name w:val="No List"/>
+    <w:uiPriority w:val="99"/>
+    <w:semiHidden/>
+    <w:unhideWhenUsed/>
   </w:style>
 </w:styles>
 </file>
@@ -2559,7 +2346,7 @@
 </file>
 
 <file path=customXml/itemProps1.xml><?xml version="1.0" encoding="utf-8"?>
-<ds:datastoreItem xmlns:ds="http://schemas.openxmlformats.org/officeDocument/2006/customXml" ds:itemID="{3A543B11-1CBE-4736-8812-E6A779ACD34F}">
+<ds:datastoreItem xmlns:ds="http://schemas.openxmlformats.org/officeDocument/2006/customXml" ds:itemID="{DA141D83-5A77-4325-9997-AD55F6C317AF}">
   <ds:schemaRefs>
     <ds:schemaRef ds:uri="http://schemas.openxmlformats.org/officeDocument/2006/bibliography"/>
   </ds:schemaRefs>

</xml_diff>